<commit_message>
added Design page for vision doc
</commit_message>
<xml_diff>
--- a/docs/VAS/Vision and Scope.docx
+++ b/docs/VAS/Vision and Scope.docx
@@ -486,15 +486,7 @@
           <w:color w:val="00000A"/>
           <w:u w:val="single"/>
         </w:rPr>
-        <w:t>1.</w:t>
-      </w:r>
-      <w:r>
-        <w:rPr>
-          <w:b/>
-          <w:color w:val="00000A"/>
-          <w:u w:val="single"/>
-        </w:rPr>
-        <w:t>4</w:t>
+        <w:t>1.4</w:t>
       </w:r>
       <w:r>
         <w:rPr>
@@ -553,15 +545,7 @@
           <w:color w:val="00000A"/>
           <w:u w:val="single"/>
         </w:rPr>
-        <w:t>1.</w:t>
-      </w:r>
-      <w:r>
-        <w:rPr>
-          <w:b/>
-          <w:color w:val="00000A"/>
-          <w:u w:val="single"/>
-        </w:rPr>
-        <w:t>5</w:t>
+        <w:t>1.5</w:t>
       </w:r>
       <w:r>
         <w:rPr>
@@ -1228,15 +1212,7 @@
           <w:color w:val="00000A"/>
           <w:u w:val="single"/>
         </w:rPr>
-        <w:t>5</w:t>
-      </w:r>
-      <w:r>
-        <w:rPr>
-          <w:b/>
-          <w:color w:val="00000A"/>
-          <w:u w:val="single"/>
-        </w:rPr>
-        <w:t>.1</w:t>
+        <w:t>5.1</w:t>
       </w:r>
       <w:r>
         <w:rPr>
@@ -1294,50 +1270,81 @@
           <w:color w:val="00000A"/>
           <w:u w:val="single"/>
         </w:rPr>
-        <w:t>5</w:t>
-      </w:r>
+        <w:t>5.2</w:t>
+      </w:r>
+      <w:r>
+        <w:rPr>
+          <w:b/>
+          <w:u w:val="single"/>
+        </w:rPr>
+        <w:tab/>
+      </w:r>
+      <w:r>
+        <w:rPr>
+          <w:b/>
+          <w:u w:val="single"/>
+        </w:rPr>
+        <w:t>Non-functional Requirements</w:t>
+      </w:r>
+      <w:r>
+        <w:rPr>
+          <w:b/>
+          <w:u w:val="single"/>
+        </w:rPr>
+        <w:tab/>
+      </w:r>
+      <w:r>
+        <w:rPr>
+          <w:b/>
+          <w:u w:val="single"/>
+        </w:rPr>
+        <w:t>9</w:t>
+      </w:r>
+    </w:p>
+    <w:p>
+      <w:pPr>
+        <w:pBdr>
+          <w:top w:val="nil"/>
+          <w:left w:val="nil"/>
+          <w:bottom w:val="nil"/>
+          <w:right w:val="nil"/>
+          <w:between w:val="nil"/>
+        </w:pBdr>
+        <w:tabs>
+          <w:tab w:val="left" w:pos="426"/>
+          <w:tab w:val="left" w:pos="720"/>
+          <w:tab w:val="left" w:pos="9072"/>
+        </w:tabs>
+        <w:spacing w:before="120"/>
+        <w:ind w:left="284" w:right="569"/>
+        <w:rPr>
+          <w:b/>
+          <w:u w:val="single"/>
+        </w:rPr>
+      </w:pPr>
       <w:r>
         <w:rPr>
           <w:b/>
           <w:color w:val="00000A"/>
           <w:u w:val="single"/>
         </w:rPr>
-        <w:t>.2</w:t>
-      </w:r>
-      <w:r>
-        <w:rPr>
-          <w:b/>
+        <w:t xml:space="preserve">Attachment A. </w:t>
+      </w:r>
+      <w:r>
+        <w:rPr>
+          <w:b/>
+          <w:color w:val="00000A"/>
           <w:u w:val="single"/>
         </w:rPr>
+        <w:t>Layout design</w:t>
+      </w:r>
+      <w:r>
+        <w:rPr>
+          <w:b/>
+          <w:color w:val="00000A"/>
+          <w:u w:val="single"/>
+        </w:rPr>
         <w:tab/>
-      </w:r>
-      <w:r>
-        <w:rPr>
-          <w:b/>
-          <w:u w:val="single"/>
-        </w:rPr>
-        <w:t>Non-f</w:t>
-      </w:r>
-      <w:r>
-        <w:rPr>
-          <w:b/>
-          <w:u w:val="single"/>
-        </w:rPr>
-        <w:t>unctional Requirements</w:t>
-      </w:r>
-      <w:r>
-        <w:rPr>
-          <w:b/>
-          <w:u w:val="single"/>
-        </w:rPr>
-        <w:tab/>
-      </w:r>
-      <w:r>
-        <w:rPr>
-          <w:b/>
-          <w:u w:val="single"/>
-        </w:rPr>
-        <w:t>9</w:t>
       </w:r>
     </w:p>
     <w:p>
@@ -2642,8 +2649,6 @@
           <w:szCs w:val="28"/>
         </w:rPr>
       </w:pPr>
-      <w:bookmarkStart w:id="1" w:name="_GoBack"/>
-      <w:bookmarkEnd w:id="1"/>
     </w:p>
     <w:p>
       <w:pPr>
@@ -5365,8 +5370,641 @@
         <w:t>The application is available at any time.</w:t>
       </w:r>
     </w:p>
+    <w:p>
+      <w:pPr>
+        <w:spacing w:after="200" w:line="276" w:lineRule="auto"/>
+        <w:rPr>
+          <w:sz w:val="28"/>
+          <w:szCs w:val="28"/>
+        </w:rPr>
+      </w:pPr>
+      <w:r>
+        <w:rPr>
+          <w:sz w:val="28"/>
+          <w:szCs w:val="28"/>
+        </w:rPr>
+        <w:br w:type="page"/>
+      </w:r>
+    </w:p>
+    <w:p>
+      <w:pPr>
+        <w:pStyle w:val="a3"/>
+        <w:spacing w:line="240" w:lineRule="auto"/>
+        <w:ind w:left="0"/>
+        <w:rPr>
+          <w:b/>
+          <w:sz w:val="40"/>
+          <w:szCs w:val="40"/>
+        </w:rPr>
+      </w:pPr>
+      <w:r>
+        <w:rPr>
+          <w:b/>
+          <w:sz w:val="40"/>
+          <w:szCs w:val="40"/>
+        </w:rPr>
+        <w:lastRenderedPageBreak/>
+        <w:t xml:space="preserve">Attachment A. </w:t>
+      </w:r>
+      <w:r>
+        <w:rPr>
+          <w:b/>
+          <w:sz w:val="40"/>
+          <w:szCs w:val="40"/>
+        </w:rPr>
+        <w:t>Layout design</w:t>
+      </w:r>
+      <w:bookmarkStart w:id="1" w:name="_GoBack"/>
+      <w:bookmarkEnd w:id="1"/>
+    </w:p>
+    <w:p>
+      <w:pPr>
+        <w:pStyle w:val="a3"/>
+        <w:spacing w:line="240" w:lineRule="auto"/>
+        <w:ind w:left="0"/>
+        <w:rPr>
+          <w:b/>
+          <w:sz w:val="40"/>
+          <w:szCs w:val="40"/>
+        </w:rPr>
+      </w:pPr>
+    </w:p>
+    <w:p>
+      <w:pPr>
+        <w:pStyle w:val="a3"/>
+        <w:spacing w:line="240" w:lineRule="auto"/>
+        <w:ind w:left="0"/>
+        <w:rPr>
+          <w:b/>
+          <w:sz w:val="40"/>
+          <w:szCs w:val="40"/>
+        </w:rPr>
+      </w:pPr>
+    </w:p>
+    <w:p>
+      <w:pPr>
+        <w:pStyle w:val="a3"/>
+        <w:spacing w:line="240" w:lineRule="auto"/>
+        <w:ind w:left="0"/>
+        <w:rPr>
+          <w:b/>
+          <w:sz w:val="40"/>
+          <w:szCs w:val="40"/>
+        </w:rPr>
+      </w:pPr>
+      <w:r>
+        <w:rPr>
+          <w:b/>
+          <w:noProof/>
+          <w:sz w:val="40"/>
+          <w:szCs w:val="40"/>
+          <w:lang w:val="ru-RU"/>
+        </w:rPr>
+        <w:drawing>
+          <wp:inline distT="0" distB="0" distL="0" distR="0">
+            <wp:extent cx="5940425" cy="3960495"/>
+            <wp:effectExtent l="0" t="0" r="0" b="0"/>
+            <wp:docPr id="4" name="Рисунок 4"/>
+            <wp:cNvGraphicFramePr>
+              <a:graphicFrameLocks xmlns:a="http://schemas.openxmlformats.org/drawingml/2006/main" noChangeAspect="1"/>
+            </wp:cNvGraphicFramePr>
+            <a:graphic xmlns:a="http://schemas.openxmlformats.org/drawingml/2006/main">
+              <a:graphicData uri="http://schemas.openxmlformats.org/drawingml/2006/picture">
+                <pic:pic xmlns:pic="http://schemas.openxmlformats.org/drawingml/2006/picture">
+                  <pic:nvPicPr>
+                    <pic:cNvPr id="0" name="app.png"/>
+                    <pic:cNvPicPr/>
+                  </pic:nvPicPr>
+                  <pic:blipFill>
+                    <a:blip r:embed="rId10" cstate="print">
+                      <a:extLst>
+                        <a:ext uri="{28A0092B-C50C-407E-A947-70E740481C1C}">
+                          <a14:useLocalDpi xmlns:a14="http://schemas.microsoft.com/office/drawing/2010/main" val="0"/>
+                        </a:ext>
+                      </a:extLst>
+                    </a:blip>
+                    <a:stretch>
+                      <a:fillRect/>
+                    </a:stretch>
+                  </pic:blipFill>
+                  <pic:spPr>
+                    <a:xfrm>
+                      <a:off x="0" y="0"/>
+                      <a:ext cx="5940425" cy="3960495"/>
+                    </a:xfrm>
+                    <a:prstGeom prst="rect">
+                      <a:avLst/>
+                    </a:prstGeom>
+                  </pic:spPr>
+                </pic:pic>
+              </a:graphicData>
+            </a:graphic>
+          </wp:inline>
+        </w:drawing>
+      </w:r>
+    </w:p>
+    <w:p>
+      <w:pPr>
+        <w:pBdr>
+          <w:top w:val="nil"/>
+          <w:left w:val="nil"/>
+          <w:bottom w:val="nil"/>
+          <w:right w:val="nil"/>
+          <w:between w:val="nil"/>
+        </w:pBdr>
+        <w:spacing w:line="240" w:lineRule="auto"/>
+        <w:jc w:val="center"/>
+        <w:rPr>
+          <w:b/>
+          <w:color w:val="00000A"/>
+          <w:sz w:val="32"/>
+          <w:szCs w:val="32"/>
+        </w:rPr>
+      </w:pPr>
+      <w:r>
+        <w:rPr>
+          <w:b/>
+          <w:color w:val="00000A"/>
+          <w:sz w:val="32"/>
+          <w:szCs w:val="32"/>
+        </w:rPr>
+        <w:t>Figure 1</w:t>
+      </w:r>
+      <w:r>
+        <w:rPr>
+          <w:b/>
+          <w:color w:val="00000A"/>
+          <w:sz w:val="32"/>
+          <w:szCs w:val="32"/>
+        </w:rPr>
+        <w:t xml:space="preserve"> </w:t>
+      </w:r>
+      <w:r>
+        <w:rPr>
+          <w:b/>
+          <w:color w:val="00000A"/>
+          <w:sz w:val="32"/>
+          <w:szCs w:val="32"/>
+        </w:rPr>
+        <w:t>Page of profile</w:t>
+      </w:r>
+    </w:p>
+    <w:p>
+      <w:pPr>
+        <w:pBdr>
+          <w:top w:val="nil"/>
+          <w:left w:val="nil"/>
+          <w:bottom w:val="nil"/>
+          <w:right w:val="nil"/>
+          <w:between w:val="nil"/>
+        </w:pBdr>
+        <w:spacing w:after="200" w:line="240" w:lineRule="auto"/>
+        <w:jc w:val="center"/>
+        <w:rPr>
+          <w:b/>
+          <w:color w:val="00000A"/>
+          <w:sz w:val="32"/>
+          <w:szCs w:val="32"/>
+        </w:rPr>
+      </w:pPr>
+    </w:p>
+    <w:p>
+      <w:pPr>
+        <w:pBdr>
+          <w:top w:val="nil"/>
+          <w:left w:val="nil"/>
+          <w:bottom w:val="nil"/>
+          <w:right w:val="nil"/>
+          <w:between w:val="nil"/>
+        </w:pBdr>
+        <w:spacing w:after="200" w:line="240" w:lineRule="auto"/>
+        <w:jc w:val="center"/>
+        <w:rPr>
+          <w:sz w:val="32"/>
+          <w:szCs w:val="32"/>
+        </w:rPr>
+      </w:pPr>
+      <w:r>
+        <w:rPr>
+          <w:noProof/>
+          <w:sz w:val="32"/>
+          <w:szCs w:val="32"/>
+          <w:lang w:val="ru-RU"/>
+        </w:rPr>
+        <w:lastRenderedPageBreak/>
+        <w:drawing>
+          <wp:inline distT="0" distB="0" distL="0" distR="0">
+            <wp:extent cx="5940425" cy="3960495"/>
+            <wp:effectExtent l="0" t="0" r="0" b="0"/>
+            <wp:docPr id="6" name="Рисунок 6"/>
+            <wp:cNvGraphicFramePr>
+              <a:graphicFrameLocks xmlns:a="http://schemas.openxmlformats.org/drawingml/2006/main" noChangeAspect="1"/>
+            </wp:cNvGraphicFramePr>
+            <a:graphic xmlns:a="http://schemas.openxmlformats.org/drawingml/2006/main">
+              <a:graphicData uri="http://schemas.openxmlformats.org/drawingml/2006/picture">
+                <pic:pic xmlns:pic="http://schemas.openxmlformats.org/drawingml/2006/picture">
+                  <pic:nvPicPr>
+                    <pic:cNvPr id="0" name="app.png"/>
+                    <pic:cNvPicPr/>
+                  </pic:nvPicPr>
+                  <pic:blipFill>
+                    <a:blip r:embed="rId11" cstate="print">
+                      <a:extLst>
+                        <a:ext uri="{28A0092B-C50C-407E-A947-70E740481C1C}">
+                          <a14:useLocalDpi xmlns:a14="http://schemas.microsoft.com/office/drawing/2010/main" val="0"/>
+                        </a:ext>
+                      </a:extLst>
+                    </a:blip>
+                    <a:stretch>
+                      <a:fillRect/>
+                    </a:stretch>
+                  </pic:blipFill>
+                  <pic:spPr>
+                    <a:xfrm>
+                      <a:off x="0" y="0"/>
+                      <a:ext cx="5940425" cy="3960495"/>
+                    </a:xfrm>
+                    <a:prstGeom prst="rect">
+                      <a:avLst/>
+                    </a:prstGeom>
+                  </pic:spPr>
+                </pic:pic>
+              </a:graphicData>
+            </a:graphic>
+          </wp:inline>
+        </w:drawing>
+      </w:r>
+    </w:p>
+    <w:p>
+      <w:pPr>
+        <w:pBdr>
+          <w:top w:val="nil"/>
+          <w:left w:val="nil"/>
+          <w:bottom w:val="nil"/>
+          <w:right w:val="nil"/>
+          <w:between w:val="nil"/>
+        </w:pBdr>
+        <w:spacing w:line="240" w:lineRule="auto"/>
+        <w:jc w:val="center"/>
+        <w:rPr>
+          <w:b/>
+          <w:color w:val="00000A"/>
+          <w:sz w:val="32"/>
+          <w:szCs w:val="32"/>
+        </w:rPr>
+      </w:pPr>
+      <w:r>
+        <w:rPr>
+          <w:b/>
+          <w:color w:val="00000A"/>
+          <w:sz w:val="32"/>
+          <w:szCs w:val="32"/>
+        </w:rPr>
+        <w:t xml:space="preserve">Figure </w:t>
+      </w:r>
+      <w:r>
+        <w:rPr>
+          <w:b/>
+          <w:color w:val="00000A"/>
+          <w:sz w:val="32"/>
+          <w:szCs w:val="32"/>
+        </w:rPr>
+        <w:t>2</w:t>
+      </w:r>
+      <w:r>
+        <w:rPr>
+          <w:b/>
+          <w:color w:val="00000A"/>
+          <w:sz w:val="32"/>
+          <w:szCs w:val="32"/>
+        </w:rPr>
+        <w:t xml:space="preserve"> </w:t>
+      </w:r>
+      <w:r>
+        <w:rPr>
+          <w:b/>
+          <w:color w:val="00000A"/>
+          <w:sz w:val="32"/>
+          <w:szCs w:val="32"/>
+        </w:rPr>
+        <w:t>Page of tools</w:t>
+      </w:r>
+    </w:p>
+    <w:p>
+      <w:pPr>
+        <w:pBdr>
+          <w:top w:val="nil"/>
+          <w:left w:val="nil"/>
+          <w:bottom w:val="nil"/>
+          <w:right w:val="nil"/>
+          <w:between w:val="nil"/>
+        </w:pBdr>
+        <w:spacing w:line="240" w:lineRule="auto"/>
+        <w:jc w:val="center"/>
+        <w:rPr>
+          <w:b/>
+          <w:color w:val="00000A"/>
+          <w:sz w:val="32"/>
+          <w:szCs w:val="32"/>
+        </w:rPr>
+      </w:pPr>
+    </w:p>
+    <w:p>
+      <w:pPr>
+        <w:pBdr>
+          <w:top w:val="nil"/>
+          <w:left w:val="nil"/>
+          <w:bottom w:val="nil"/>
+          <w:right w:val="nil"/>
+          <w:between w:val="nil"/>
+        </w:pBdr>
+        <w:spacing w:after="200" w:line="240" w:lineRule="auto"/>
+        <w:jc w:val="center"/>
+        <w:rPr>
+          <w:sz w:val="32"/>
+          <w:szCs w:val="32"/>
+        </w:rPr>
+      </w:pPr>
+      <w:r>
+        <w:rPr>
+          <w:noProof/>
+          <w:sz w:val="32"/>
+          <w:szCs w:val="32"/>
+          <w:lang w:val="ru-RU"/>
+        </w:rPr>
+        <w:drawing>
+          <wp:inline distT="0" distB="0" distL="0" distR="0">
+            <wp:extent cx="5940425" cy="3960495"/>
+            <wp:effectExtent l="0" t="0" r="0" b="0"/>
+            <wp:docPr id="7" name="Рисунок 7"/>
+            <wp:cNvGraphicFramePr>
+              <a:graphicFrameLocks xmlns:a="http://schemas.openxmlformats.org/drawingml/2006/main" noChangeAspect="1"/>
+            </wp:cNvGraphicFramePr>
+            <a:graphic xmlns:a="http://schemas.openxmlformats.org/drawingml/2006/main">
+              <a:graphicData uri="http://schemas.openxmlformats.org/drawingml/2006/picture">
+                <pic:pic xmlns:pic="http://schemas.openxmlformats.org/drawingml/2006/picture">
+                  <pic:nvPicPr>
+                    <pic:cNvPr id="0" name="app.png"/>
+                    <pic:cNvPicPr/>
+                  </pic:nvPicPr>
+                  <pic:blipFill>
+                    <a:blip r:embed="rId12" cstate="print">
+                      <a:extLst>
+                        <a:ext uri="{28A0092B-C50C-407E-A947-70E740481C1C}">
+                          <a14:useLocalDpi xmlns:a14="http://schemas.microsoft.com/office/drawing/2010/main" val="0"/>
+                        </a:ext>
+                      </a:extLst>
+                    </a:blip>
+                    <a:stretch>
+                      <a:fillRect/>
+                    </a:stretch>
+                  </pic:blipFill>
+                  <pic:spPr>
+                    <a:xfrm>
+                      <a:off x="0" y="0"/>
+                      <a:ext cx="5940425" cy="3960495"/>
+                    </a:xfrm>
+                    <a:prstGeom prst="rect">
+                      <a:avLst/>
+                    </a:prstGeom>
+                  </pic:spPr>
+                </pic:pic>
+              </a:graphicData>
+            </a:graphic>
+          </wp:inline>
+        </w:drawing>
+      </w:r>
+    </w:p>
+    <w:p>
+      <w:pPr>
+        <w:pBdr>
+          <w:top w:val="nil"/>
+          <w:left w:val="nil"/>
+          <w:bottom w:val="nil"/>
+          <w:right w:val="nil"/>
+          <w:between w:val="nil"/>
+        </w:pBdr>
+        <w:spacing w:line="240" w:lineRule="auto"/>
+        <w:jc w:val="center"/>
+        <w:rPr>
+          <w:b/>
+          <w:color w:val="00000A"/>
+          <w:sz w:val="32"/>
+          <w:szCs w:val="32"/>
+        </w:rPr>
+      </w:pPr>
+      <w:r>
+        <w:rPr>
+          <w:b/>
+          <w:color w:val="00000A"/>
+          <w:sz w:val="32"/>
+          <w:szCs w:val="32"/>
+        </w:rPr>
+        <w:t xml:space="preserve">Figure </w:t>
+      </w:r>
+      <w:r>
+        <w:rPr>
+          <w:b/>
+          <w:color w:val="00000A"/>
+          <w:sz w:val="32"/>
+          <w:szCs w:val="32"/>
+        </w:rPr>
+        <w:t>3</w:t>
+      </w:r>
+      <w:r>
+        <w:rPr>
+          <w:b/>
+          <w:color w:val="00000A"/>
+          <w:sz w:val="32"/>
+          <w:szCs w:val="32"/>
+        </w:rPr>
+        <w:t xml:space="preserve"> </w:t>
+      </w:r>
+      <w:r>
+        <w:rPr>
+          <w:b/>
+          <w:color w:val="00000A"/>
+          <w:sz w:val="32"/>
+          <w:szCs w:val="32"/>
+        </w:rPr>
+        <w:t>Page of tools</w:t>
+      </w:r>
+      <w:r>
+        <w:rPr>
+          <w:b/>
+          <w:color w:val="00000A"/>
+          <w:sz w:val="32"/>
+          <w:szCs w:val="32"/>
+        </w:rPr>
+        <w:t xml:space="preserve"> with opened submenu</w:t>
+      </w:r>
+    </w:p>
+    <w:p>
+      <w:pPr>
+        <w:spacing w:after="200" w:line="276" w:lineRule="auto"/>
+        <w:rPr>
+          <w:b/>
+          <w:color w:val="00000A"/>
+          <w:sz w:val="32"/>
+          <w:szCs w:val="32"/>
+        </w:rPr>
+      </w:pPr>
+      <w:r>
+        <w:rPr>
+          <w:b/>
+          <w:color w:val="00000A"/>
+          <w:sz w:val="32"/>
+          <w:szCs w:val="32"/>
+        </w:rPr>
+        <w:br w:type="page"/>
+      </w:r>
+    </w:p>
+    <w:p>
+      <w:pPr>
+        <w:pBdr>
+          <w:top w:val="nil"/>
+          <w:left w:val="nil"/>
+          <w:bottom w:val="nil"/>
+          <w:right w:val="nil"/>
+          <w:between w:val="nil"/>
+        </w:pBdr>
+        <w:spacing w:line="240" w:lineRule="auto"/>
+        <w:jc w:val="center"/>
+        <w:rPr>
+          <w:b/>
+          <w:color w:val="00000A"/>
+          <w:sz w:val="32"/>
+          <w:szCs w:val="32"/>
+        </w:rPr>
+      </w:pPr>
+      <w:r>
+        <w:rPr>
+          <w:b/>
+          <w:noProof/>
+          <w:color w:val="00000A"/>
+          <w:sz w:val="32"/>
+          <w:szCs w:val="32"/>
+          <w:lang w:val="ru-RU"/>
+        </w:rPr>
+        <w:lastRenderedPageBreak/>
+        <w:drawing>
+          <wp:inline distT="0" distB="0" distL="0" distR="0">
+            <wp:extent cx="5940425" cy="3960495"/>
+            <wp:effectExtent l="0" t="0" r="0" b="0"/>
+            <wp:docPr id="8" name="Рисунок 8"/>
+            <wp:cNvGraphicFramePr>
+              <a:graphicFrameLocks xmlns:a="http://schemas.openxmlformats.org/drawingml/2006/main" noChangeAspect="1"/>
+            </wp:cNvGraphicFramePr>
+            <a:graphic xmlns:a="http://schemas.openxmlformats.org/drawingml/2006/main">
+              <a:graphicData uri="http://schemas.openxmlformats.org/drawingml/2006/picture">
+                <pic:pic xmlns:pic="http://schemas.openxmlformats.org/drawingml/2006/picture">
+                  <pic:nvPicPr>
+                    <pic:cNvPr id="0" name="app.png"/>
+                    <pic:cNvPicPr/>
+                  </pic:nvPicPr>
+                  <pic:blipFill>
+                    <a:blip r:embed="rId13" cstate="print">
+                      <a:extLst>
+                        <a:ext uri="{28A0092B-C50C-407E-A947-70E740481C1C}">
+                          <a14:useLocalDpi xmlns:a14="http://schemas.microsoft.com/office/drawing/2010/main" val="0"/>
+                        </a:ext>
+                      </a:extLst>
+                    </a:blip>
+                    <a:stretch>
+                      <a:fillRect/>
+                    </a:stretch>
+                  </pic:blipFill>
+                  <pic:spPr>
+                    <a:xfrm>
+                      <a:off x="0" y="0"/>
+                      <a:ext cx="5940425" cy="3960495"/>
+                    </a:xfrm>
+                    <a:prstGeom prst="rect">
+                      <a:avLst/>
+                    </a:prstGeom>
+                  </pic:spPr>
+                </pic:pic>
+              </a:graphicData>
+            </a:graphic>
+          </wp:inline>
+        </w:drawing>
+      </w:r>
+    </w:p>
+    <w:p>
+      <w:pPr>
+        <w:pBdr>
+          <w:top w:val="nil"/>
+          <w:left w:val="nil"/>
+          <w:bottom w:val="nil"/>
+          <w:right w:val="nil"/>
+          <w:between w:val="nil"/>
+        </w:pBdr>
+        <w:spacing w:line="240" w:lineRule="auto"/>
+        <w:jc w:val="center"/>
+        <w:rPr>
+          <w:b/>
+          <w:color w:val="00000A"/>
+          <w:sz w:val="32"/>
+          <w:szCs w:val="32"/>
+        </w:rPr>
+      </w:pPr>
+      <w:r>
+        <w:rPr>
+          <w:b/>
+          <w:color w:val="00000A"/>
+          <w:sz w:val="32"/>
+          <w:szCs w:val="32"/>
+        </w:rPr>
+        <w:t xml:space="preserve">Figure </w:t>
+      </w:r>
+      <w:r>
+        <w:rPr>
+          <w:b/>
+          <w:color w:val="00000A"/>
+          <w:sz w:val="32"/>
+          <w:szCs w:val="32"/>
+        </w:rPr>
+        <w:t>4</w:t>
+      </w:r>
+      <w:r>
+        <w:rPr>
+          <w:b/>
+          <w:color w:val="00000A"/>
+          <w:sz w:val="32"/>
+          <w:szCs w:val="32"/>
+        </w:rPr>
+        <w:t xml:space="preserve"> </w:t>
+      </w:r>
+      <w:r>
+        <w:rPr>
+          <w:b/>
+          <w:color w:val="00000A"/>
+          <w:sz w:val="32"/>
+          <w:szCs w:val="32"/>
+        </w:rPr>
+        <w:t xml:space="preserve">Page of tools with opened </w:t>
+      </w:r>
+      <w:r>
+        <w:rPr>
+          <w:b/>
+          <w:color w:val="00000A"/>
+          <w:sz w:val="32"/>
+          <w:szCs w:val="32"/>
+        </w:rPr>
+        <w:t xml:space="preserve">second </w:t>
+      </w:r>
+      <w:r>
+        <w:rPr>
+          <w:b/>
+          <w:color w:val="00000A"/>
+          <w:sz w:val="32"/>
+          <w:szCs w:val="32"/>
+        </w:rPr>
+        <w:t>submenu</w:t>
+      </w:r>
+    </w:p>
     <w:sectPr>
-      <w:headerReference w:type="default" r:id="rId10"/>
+      <w:headerReference w:type="default" r:id="rId14"/>
       <w:pgSz w:w="11906" w:h="16838"/>
       <w:pgMar w:top="1134" w:right="850" w:bottom="1134" w:left="1701" w:header="708" w:footer="708" w:gutter="0"/>
       <w:cols w:space="708"/>
@@ -5437,6 +6075,7 @@
         <w:docPartUnique/>
       </w:docPartObj>
     </w:sdtPr>
+    <w:sdtEndPr/>
     <w:sdtContent>
       <w:p>
         <w:pPr>
@@ -5457,7 +6096,7 @@
             <w:noProof/>
             <w:lang w:val="ru-RU"/>
           </w:rPr>
-          <w:t>2</w:t>
+          <w:t>10</w:t>
         </w:r>
         <w:r>
           <w:fldChar w:fldCharType="end"/>
@@ -8491,6 +9130,37 @@
       <w:rFonts w:ascii="Times New Roman" w:eastAsia="Times New Roman" w:hAnsi="Times New Roman" w:cs="Times New Roman"/>
       <w:sz w:val="24"/>
       <w:szCs w:val="20"/>
+      <w:lang w:val="en-US" w:eastAsia="ru-RU"/>
+    </w:rPr>
+  </w:style>
+  <w:style w:type="paragraph" w:styleId="ab">
+    <w:name w:val="Balloon Text"/>
+    <w:basedOn w:val="a"/>
+    <w:link w:val="ac"/>
+    <w:uiPriority w:val="99"/>
+    <w:semiHidden/>
+    <w:unhideWhenUsed/>
+    <w:rsid w:val="007331D7"/>
+    <w:pPr>
+      <w:spacing w:line="240" w:lineRule="auto"/>
+    </w:pPr>
+    <w:rPr>
+      <w:rFonts w:ascii="Tahoma" w:hAnsi="Tahoma" w:cs="Tahoma"/>
+      <w:sz w:val="16"/>
+      <w:szCs w:val="16"/>
+    </w:rPr>
+  </w:style>
+  <w:style w:type="character" w:customStyle="1" w:styleId="ac">
+    <w:name w:val="Текст выноски Знак"/>
+    <w:basedOn w:val="a0"/>
+    <w:link w:val="ab"/>
+    <w:uiPriority w:val="99"/>
+    <w:semiHidden/>
+    <w:rsid w:val="007331D7"/>
+    <w:rPr>
+      <w:rFonts w:ascii="Tahoma" w:eastAsia="Times New Roman" w:hAnsi="Tahoma" w:cs="Tahoma"/>
+      <w:sz w:val="16"/>
+      <w:szCs w:val="16"/>
       <w:lang w:val="en-US" w:eastAsia="ru-RU"/>
     </w:rPr>
   </w:style>

</xml_diff>

<commit_message>
new vision and scope doc
</commit_message>
<xml_diff>
--- a/docs/VAS/Vision and Scope.docx
+++ b/docs/VAS/Vision and Scope.docx
@@ -1168,7 +1168,7 @@
           <w:b/>
           <w:u w:val="single"/>
         </w:rPr>
-        <w:t>Functional and Non-functional Requirements</w:t>
+        <w:t>Non-functional Requirements</w:t>
       </w:r>
       <w:r>
         <w:rPr>
@@ -1212,7 +1212,7 @@
           <w:color w:val="00000A"/>
           <w:u w:val="single"/>
         </w:rPr>
-        <w:t>5.1</w:t>
+        <w:t>6</w:t>
       </w:r>
       <w:r>
         <w:rPr>
@@ -1226,7 +1226,7 @@
           <w:b/>
           <w:u w:val="single"/>
         </w:rPr>
-        <w:t>Functional Requirements</w:t>
+        <w:t>Stack of technologies</w:t>
       </w:r>
       <w:r>
         <w:rPr>
@@ -1240,7 +1240,7 @@
           <w:b/>
           <w:u w:val="single"/>
         </w:rPr>
-        <w:t>9</w:t>
+        <w:t>10</w:t>
       </w:r>
     </w:p>
     <w:p>
@@ -1261,44 +1261,41 @@
         <w:ind w:left="284" w:right="569"/>
         <w:rPr>
           <w:b/>
-          <w:u w:val="single"/>
-        </w:rPr>
-      </w:pPr>
-      <w:r>
-        <w:rPr>
-          <w:b/>
           <w:color w:val="00000A"/>
           <w:u w:val="single"/>
         </w:rPr>
-        <w:t>5.2</w:t>
-      </w:r>
-      <w:r>
-        <w:rPr>
-          <w:b/>
+      </w:pPr>
+      <w:r>
+        <w:rPr>
+          <w:b/>
+          <w:color w:val="00000A"/>
           <w:u w:val="single"/>
         </w:rPr>
+        <w:t xml:space="preserve">Attachment A. </w:t>
+      </w:r>
+      <w:r>
+        <w:rPr>
+          <w:b/>
+          <w:color w:val="00000A"/>
+          <w:u w:val="single"/>
+        </w:rPr>
+        <w:t>Layout design</w:t>
+      </w:r>
+      <w:r>
+        <w:rPr>
+          <w:b/>
+          <w:color w:val="00000A"/>
+          <w:u w:val="single"/>
+        </w:rPr>
         <w:tab/>
       </w:r>
       <w:r>
         <w:rPr>
           <w:b/>
+          <w:color w:val="00000A"/>
           <w:u w:val="single"/>
         </w:rPr>
-        <w:t>Non-functional Requirements</w:t>
-      </w:r>
-      <w:r>
-        <w:rPr>
-          <w:b/>
-          <w:u w:val="single"/>
-        </w:rPr>
-        <w:tab/>
-      </w:r>
-      <w:r>
-        <w:rPr>
-          <w:b/>
-          <w:u w:val="single"/>
-        </w:rPr>
-        <w:t>9</w:t>
+        <w:t>11</w:t>
       </w:r>
     </w:p>
     <w:p>
@@ -1320,55 +1317,6 @@
         <w:rPr>
           <w:b/>
           <w:u w:val="single"/>
-        </w:rPr>
-      </w:pPr>
-      <w:r>
-        <w:rPr>
-          <w:b/>
-          <w:color w:val="00000A"/>
-          <w:u w:val="single"/>
-        </w:rPr>
-        <w:t xml:space="preserve">Attachment A. </w:t>
-      </w:r>
-      <w:r>
-        <w:rPr>
-          <w:b/>
-          <w:color w:val="00000A"/>
-          <w:u w:val="single"/>
-        </w:rPr>
-        <w:t>Layout design</w:t>
-      </w:r>
-      <w:r>
-        <w:rPr>
-          <w:b/>
-          <w:color w:val="00000A"/>
-          <w:u w:val="single"/>
-        </w:rPr>
-        <w:tab/>
-      </w:r>
-    </w:p>
-    <w:p>
-      <w:pPr>
-        <w:pStyle w:val="1"/>
-        <w:numPr>
-          <w:ilvl w:val="0"/>
-          <w:numId w:val="0"/>
-        </w:numPr>
-        <w:pBdr>
-          <w:top w:val="nil"/>
-          <w:left w:val="nil"/>
-          <w:bottom w:val="nil"/>
-          <w:right w:val="nil"/>
-          <w:between w:val="nil"/>
-        </w:pBdr>
-        <w:tabs>
-          <w:tab w:val="left" w:pos="397"/>
-        </w:tabs>
-        <w:ind w:left="432" w:hanging="432"/>
-        <w:rPr>
-          <w:bCs/>
-          <w:sz w:val="28"/>
-          <w:szCs w:val="28"/>
         </w:rPr>
       </w:pPr>
       <w:r>
@@ -2784,7 +2732,6 @@
           <w:szCs w:val="28"/>
         </w:rPr>
       </w:pPr>
-      <w:proofErr w:type="gramStart"/>
       <w:r>
         <w:rPr>
           <w:b/>
@@ -2799,24 +2746,7 @@
           <w:sz w:val="28"/>
           <w:szCs w:val="28"/>
         </w:rPr>
-        <w:t xml:space="preserve"> </w:t>
-      </w:r>
-      <w:r>
-        <w:rPr>
-          <w:b/>
-          <w:sz w:val="28"/>
-          <w:szCs w:val="28"/>
-        </w:rPr>
-        <w:t>Document</w:t>
-      </w:r>
-      <w:proofErr w:type="gramEnd"/>
-      <w:r>
-        <w:rPr>
-          <w:b/>
-          <w:sz w:val="28"/>
-          <w:szCs w:val="28"/>
-        </w:rPr>
-        <w:t xml:space="preserve"> purpose</w:t>
+        <w:t>Document purpose</w:t>
       </w:r>
     </w:p>
     <w:p>
@@ -2979,7 +2909,6 @@
           <w:szCs w:val="28"/>
         </w:rPr>
       </w:pPr>
-      <w:proofErr w:type="gramStart"/>
       <w:r>
         <w:rPr>
           <w:b/>
@@ -2994,16 +2923,15 @@
           <w:sz w:val="28"/>
           <w:szCs w:val="28"/>
         </w:rPr>
-        <w:t>.1  Scope</w:t>
-      </w:r>
-      <w:proofErr w:type="gramEnd"/>
-      <w:r>
-        <w:rPr>
-          <w:b/>
-          <w:sz w:val="28"/>
-          <w:szCs w:val="28"/>
-        </w:rPr>
-        <w:t xml:space="preserve"> of Initial Release </w:t>
+        <w:t xml:space="preserve">.1 </w:t>
+      </w:r>
+      <w:r>
+        <w:rPr>
+          <w:b/>
+          <w:sz w:val="28"/>
+          <w:szCs w:val="28"/>
+        </w:rPr>
+        <w:t xml:space="preserve">Scope of Initial Release </w:t>
       </w:r>
     </w:p>
     <w:p>
@@ -3401,6 +3329,14 @@
           <w:sz w:val="28"/>
           <w:szCs w:val="28"/>
         </w:rPr>
+        <w:t xml:space="preserve"> </w:t>
+      </w:r>
+      <w:r>
+        <w:rPr>
+          <w:b/>
+          <w:sz w:val="28"/>
+          <w:szCs w:val="28"/>
+        </w:rPr>
         <w:t>Limitations and Exclusions</w:t>
       </w:r>
     </w:p>
@@ -3930,6 +3866,7 @@
       <w:pPr>
         <w:spacing w:after="200" w:line="276" w:lineRule="auto"/>
         <w:rPr>
+          <w:b/>
           <w:sz w:val="28"/>
           <w:szCs w:val="28"/>
         </w:rPr>
@@ -3941,51 +3878,28 @@
         </w:rPr>
         <w:br w:type="page"/>
       </w:r>
-    </w:p>
-    <w:p>
-      <w:pPr>
-        <w:pStyle w:val="1"/>
-        <w:numPr>
-          <w:ilvl w:val="0"/>
-          <w:numId w:val="0"/>
-        </w:numPr>
-        <w:pBdr>
-          <w:top w:val="nil"/>
-          <w:left w:val="nil"/>
-          <w:bottom w:val="nil"/>
-          <w:right w:val="nil"/>
-          <w:between w:val="nil"/>
-        </w:pBdr>
-        <w:tabs>
-          <w:tab w:val="left" w:pos="397"/>
-        </w:tabs>
-        <w:ind w:left="432" w:hanging="432"/>
-        <w:rPr>
-          <w:b w:val="0"/>
+      <w:r>
+        <w:rPr>
+          <w:b/>
           <w:color w:val="000000" w:themeColor="text1"/>
           <w:sz w:val="40"/>
           <w:szCs w:val="40"/>
         </w:rPr>
-      </w:pPr>
-      <w:r>
-        <w:rPr>
+        <w:lastRenderedPageBreak/>
+        <w:t>4</w:t>
+      </w:r>
+      <w:r>
+        <w:rPr>
+          <w:b/>
           <w:color w:val="000000" w:themeColor="text1"/>
           <w:sz w:val="40"/>
           <w:szCs w:val="40"/>
         </w:rPr>
-        <w:lastRenderedPageBreak/>
-        <w:t>4</w:t>
-      </w:r>
-      <w:r>
-        <w:rPr>
-          <w:color w:val="000000" w:themeColor="text1"/>
-          <w:sz w:val="40"/>
-          <w:szCs w:val="40"/>
-        </w:rPr>
         <w:t xml:space="preserve">. </w:t>
       </w:r>
       <w:r>
         <w:rPr>
+          <w:b/>
           <w:color w:val="000000" w:themeColor="text1"/>
           <w:sz w:val="40"/>
           <w:szCs w:val="40"/>
@@ -4655,110 +4569,251 @@
       <w:pPr>
         <w:spacing w:after="200" w:line="276" w:lineRule="auto"/>
         <w:rPr>
+          <w:b/>
+          <w:bCs/>
+          <w:sz w:val="40"/>
+          <w:szCs w:val="40"/>
+        </w:rPr>
+      </w:pPr>
+      <w:r>
+        <w:rPr>
           <w:color w:val="000000" w:themeColor="text1"/>
           <w:sz w:val="28"/>
           <w:szCs w:val="28"/>
           <w:shd w:val="clear" w:color="auto" w:fill="FFFFFF"/>
         </w:rPr>
-      </w:pPr>
-      <w:r>
-        <w:rPr>
-          <w:color w:val="000000" w:themeColor="text1"/>
-          <w:sz w:val="28"/>
-          <w:szCs w:val="28"/>
-          <w:shd w:val="clear" w:color="auto" w:fill="FFFFFF"/>
-        </w:rPr>
         <w:br w:type="page"/>
       </w:r>
-    </w:p>
-    <w:p>
-      <w:pPr>
-        <w:pStyle w:val="1"/>
-        <w:numPr>
-          <w:ilvl w:val="0"/>
-          <w:numId w:val="0"/>
-        </w:numPr>
-        <w:pBdr>
-          <w:top w:val="nil"/>
-          <w:left w:val="nil"/>
-          <w:bottom w:val="nil"/>
-          <w:right w:val="nil"/>
-          <w:between w:val="nil"/>
-        </w:pBdr>
-        <w:tabs>
-          <w:tab w:val="left" w:pos="397"/>
-        </w:tabs>
-        <w:ind w:left="432" w:hanging="432"/>
-        <w:rPr>
-          <w:bCs/>
-          <w:sz w:val="28"/>
-          <w:szCs w:val="28"/>
-        </w:rPr>
-      </w:pPr>
-      <w:r>
-        <w:rPr>
+      <w:r>
+        <w:rPr>
+          <w:b/>
           <w:color w:val="000000" w:themeColor="text1"/>
           <w:sz w:val="40"/>
           <w:szCs w:val="40"/>
         </w:rPr>
         <w:lastRenderedPageBreak/>
-        <w:t>5</w:t>
-      </w:r>
-      <w:r>
-        <w:rPr>
+        <w:t xml:space="preserve">5. </w:t>
+      </w:r>
+      <w:r>
+        <w:rPr>
+          <w:b/>
+          <w:bCs/>
+          <w:sz w:val="40"/>
+          <w:szCs w:val="40"/>
+        </w:rPr>
+        <w:t>Non-functional Requirements</w:t>
+      </w:r>
+    </w:p>
+    <w:p>
+      <w:pPr>
+        <w:pStyle w:val="a3"/>
+        <w:spacing w:line="240" w:lineRule="auto"/>
+        <w:ind w:left="0"/>
+        <w:jc w:val="both"/>
+        <w:rPr>
+          <w:sz w:val="28"/>
+          <w:szCs w:val="28"/>
+        </w:rPr>
+      </w:pPr>
+      <w:r>
+        <w:rPr>
+          <w:sz w:val="28"/>
+          <w:szCs w:val="28"/>
+        </w:rPr>
+        <w:t>- G</w:t>
+      </w:r>
+      <w:r>
+        <w:rPr>
+          <w:sz w:val="28"/>
+          <w:szCs w:val="28"/>
+        </w:rPr>
+        <w:t>o to content should be 2 - 3 clicks;</w:t>
+      </w:r>
+    </w:p>
+    <w:p>
+      <w:pPr>
+        <w:pStyle w:val="a3"/>
+        <w:spacing w:line="240" w:lineRule="auto"/>
+        <w:ind w:left="0"/>
+        <w:jc w:val="both"/>
+        <w:rPr>
+          <w:sz w:val="28"/>
+          <w:szCs w:val="28"/>
+        </w:rPr>
+      </w:pPr>
+      <w:r>
+        <w:rPr>
+          <w:sz w:val="28"/>
+          <w:szCs w:val="28"/>
+        </w:rPr>
+        <w:t xml:space="preserve">- </w:t>
+      </w:r>
+      <w:r>
+        <w:rPr>
+          <w:sz w:val="28"/>
+          <w:szCs w:val="28"/>
+        </w:rPr>
+        <w:t>The application will work on any operating system. The server will be any;</w:t>
+      </w:r>
+    </w:p>
+    <w:p>
+      <w:pPr>
+        <w:pStyle w:val="a3"/>
+        <w:spacing w:line="240" w:lineRule="auto"/>
+        <w:ind w:left="0"/>
+        <w:jc w:val="both"/>
+        <w:rPr>
+          <w:sz w:val="28"/>
+          <w:szCs w:val="28"/>
+        </w:rPr>
+      </w:pPr>
+      <w:r>
+        <w:rPr>
+          <w:sz w:val="28"/>
+          <w:szCs w:val="28"/>
+        </w:rPr>
+        <w:t xml:space="preserve">- </w:t>
+      </w:r>
+      <w:r>
+        <w:rPr>
+          <w:sz w:val="28"/>
+          <w:szCs w:val="28"/>
+        </w:rPr>
+        <w:t xml:space="preserve">There is currently no database. </w:t>
+      </w:r>
+      <w:proofErr w:type="spellStart"/>
+      <w:r>
+        <w:rPr>
+          <w:sz w:val="28"/>
+          <w:szCs w:val="28"/>
+        </w:rPr>
+        <w:t>Redux</w:t>
+      </w:r>
+      <w:proofErr w:type="spellEnd"/>
+      <w:r>
+        <w:rPr>
+          <w:sz w:val="28"/>
+          <w:szCs w:val="28"/>
+        </w:rPr>
+        <w:t xml:space="preserve"> used to store state;</w:t>
+      </w:r>
+    </w:p>
+    <w:p>
+      <w:pPr>
+        <w:pStyle w:val="a3"/>
+        <w:spacing w:line="240" w:lineRule="auto"/>
+        <w:ind w:left="0"/>
+        <w:jc w:val="both"/>
+        <w:rPr>
+          <w:sz w:val="28"/>
+          <w:szCs w:val="28"/>
+        </w:rPr>
+      </w:pPr>
+      <w:r>
+        <w:rPr>
+          <w:sz w:val="28"/>
+          <w:szCs w:val="28"/>
+        </w:rPr>
+        <w:t xml:space="preserve">- </w:t>
+      </w:r>
+      <w:r>
+        <w:rPr>
+          <w:sz w:val="28"/>
+          <w:szCs w:val="28"/>
+        </w:rPr>
+        <w:t>All users will be within the same time zone as the one in which the server is located;</w:t>
+      </w:r>
+    </w:p>
+    <w:p>
+      <w:pPr>
+        <w:pStyle w:val="a3"/>
+        <w:spacing w:line="240" w:lineRule="auto"/>
+        <w:ind w:left="0"/>
+        <w:jc w:val="both"/>
+        <w:rPr>
+          <w:sz w:val="28"/>
+          <w:szCs w:val="28"/>
+        </w:rPr>
+      </w:pPr>
+      <w:r>
+        <w:rPr>
+          <w:sz w:val="28"/>
+          <w:szCs w:val="28"/>
+        </w:rPr>
+        <w:t xml:space="preserve">- </w:t>
+      </w:r>
+      <w:r>
+        <w:rPr>
+          <w:sz w:val="28"/>
+          <w:szCs w:val="28"/>
+        </w:rPr>
+        <w:t>The application is available at any time.</w:t>
+      </w:r>
+    </w:p>
+    <w:p>
+      <w:pPr>
+        <w:spacing w:after="200" w:line="276" w:lineRule="auto"/>
+        <w:rPr>
+          <w:b/>
+          <w:color w:val="000000" w:themeColor="text1"/>
+          <w:sz w:val="28"/>
+          <w:szCs w:val="28"/>
+          <w:shd w:val="clear" w:color="auto" w:fill="FFFFFF"/>
+        </w:rPr>
+      </w:pPr>
+      <w:r>
+        <w:rPr>
+          <w:sz w:val="28"/>
+          <w:szCs w:val="28"/>
+        </w:rPr>
+        <w:br w:type="page"/>
+      </w:r>
+      <w:r>
+        <w:rPr>
+          <w:b/>
           <w:color w:val="000000" w:themeColor="text1"/>
           <w:sz w:val="40"/>
           <w:szCs w:val="40"/>
         </w:rPr>
-        <w:t xml:space="preserve">. </w:t>
-      </w:r>
-      <w:r>
-        <w:rPr>
-          <w:bCs/>
+        <w:lastRenderedPageBreak/>
+        <w:t>6</w:t>
+      </w:r>
+      <w:r>
+        <w:rPr>
+          <w:b/>
+          <w:color w:val="000000" w:themeColor="text1"/>
           <w:sz w:val="40"/>
           <w:szCs w:val="40"/>
         </w:rPr>
-        <w:t>Functional and Non-functional Requirements</w:t>
-      </w:r>
-    </w:p>
-    <w:p/>
-    <w:p>
-      <w:pPr>
-        <w:spacing w:line="240" w:lineRule="auto"/>
-        <w:rPr>
-          <w:b/>
-          <w:bCs/>
-          <w:sz w:val="28"/>
-          <w:szCs w:val="28"/>
-        </w:rPr>
-      </w:pPr>
-      <w:r>
-        <w:rPr>
-          <w:b/>
-          <w:bCs/>
-          <w:sz w:val="28"/>
-          <w:szCs w:val="28"/>
-        </w:rPr>
-        <w:t>5</w:t>
-      </w:r>
-      <w:r>
-        <w:rPr>
-          <w:b/>
-          <w:bCs/>
-          <w:sz w:val="28"/>
-          <w:szCs w:val="28"/>
-        </w:rPr>
-        <w:t xml:space="preserve">.1 </w:t>
-      </w:r>
-      <w:r>
-        <w:rPr>
-          <w:b/>
-          <w:bCs/>
-          <w:sz w:val="28"/>
-          <w:szCs w:val="28"/>
-        </w:rPr>
-        <w:t>Functional Requirements</w:t>
-      </w:r>
+        <w:t xml:space="preserve">. </w:t>
+      </w:r>
+      <w:r>
+        <w:rPr>
+          <w:b/>
+          <w:color w:val="000000" w:themeColor="text1"/>
+          <w:sz w:val="40"/>
+          <w:szCs w:val="40"/>
+        </w:rPr>
+        <w:t>Stack</w:t>
+      </w:r>
+      <w:r>
+        <w:rPr>
+          <w:b/>
+          <w:color w:val="000000" w:themeColor="text1"/>
+          <w:sz w:val="40"/>
+          <w:szCs w:val="40"/>
+        </w:rPr>
+        <w:t xml:space="preserve"> of technologies</w:t>
+      </w:r>
+    </w:p>
+    <w:p>
+      <w:pPr>
+        <w:spacing w:after="200" w:line="276" w:lineRule="auto"/>
+        <w:rPr>
+          <w:sz w:val="28"/>
+          <w:szCs w:val="28"/>
+        </w:rPr>
+      </w:pPr>
     </w:p>
     <w:p>
       <w:pPr>
@@ -4778,7 +4833,7 @@
           <w:sz w:val="28"/>
           <w:szCs w:val="28"/>
         </w:rPr>
-        <w:t>HTML5 (BEM)</w:t>
+        <w:t>HTML5</w:t>
       </w:r>
     </w:p>
     <w:p>
@@ -4801,6 +4856,13 @@
         </w:rPr>
         <w:t>CSS3</w:t>
       </w:r>
+      <w:r>
+        <w:rPr>
+          <w:sz w:val="28"/>
+          <w:szCs w:val="28"/>
+        </w:rPr>
+        <w:t xml:space="preserve"> (styled - components)</w:t>
+      </w:r>
     </w:p>
     <w:p>
       <w:pPr>
@@ -4815,15 +4877,13 @@
           <w:szCs w:val="28"/>
         </w:rPr>
       </w:pPr>
-      <w:proofErr w:type="spellStart"/>
-      <w:r>
-        <w:rPr>
-          <w:sz w:val="28"/>
-          <w:szCs w:val="28"/>
-        </w:rPr>
-        <w:t>TypeScript</w:t>
-      </w:r>
-      <w:proofErr w:type="spellEnd"/>
+      <w:r>
+        <w:rPr>
+          <w:sz w:val="28"/>
+          <w:szCs w:val="28"/>
+        </w:rPr>
+        <w:t>Material - UI</w:t>
+      </w:r>
     </w:p>
     <w:p>
       <w:pPr>
@@ -4838,13 +4898,15 @@
           <w:szCs w:val="28"/>
         </w:rPr>
       </w:pPr>
-      <w:r>
-        <w:rPr>
-          <w:sz w:val="28"/>
-          <w:szCs w:val="28"/>
-        </w:rPr>
-        <w:t>React (Hooks, Router)</w:t>
-      </w:r>
+      <w:proofErr w:type="spellStart"/>
+      <w:r>
+        <w:rPr>
+          <w:sz w:val="28"/>
+          <w:szCs w:val="28"/>
+        </w:rPr>
+        <w:t>TypeScript</w:t>
+      </w:r>
+      <w:proofErr w:type="spellEnd"/>
     </w:p>
     <w:p>
       <w:pPr>
@@ -4859,15 +4921,20 @@
           <w:szCs w:val="28"/>
         </w:rPr>
       </w:pPr>
-      <w:proofErr w:type="spellStart"/>
-      <w:r>
-        <w:rPr>
-          <w:sz w:val="28"/>
-          <w:szCs w:val="28"/>
-        </w:rPr>
-        <w:t>Redux</w:t>
-      </w:r>
-      <w:proofErr w:type="spellEnd"/>
+      <w:r>
+        <w:rPr>
+          <w:sz w:val="28"/>
+          <w:szCs w:val="28"/>
+        </w:rPr>
+        <w:t>React (Hooks</w:t>
+      </w:r>
+      <w:r>
+        <w:rPr>
+          <w:sz w:val="28"/>
+          <w:szCs w:val="28"/>
+        </w:rPr>
+        <w:t>)</w:t>
+      </w:r>
     </w:p>
     <w:p>
       <w:pPr>
@@ -4882,22 +4949,37 @@
           <w:szCs w:val="28"/>
         </w:rPr>
       </w:pPr>
-      <w:r>
-        <w:rPr>
-          <w:sz w:val="28"/>
-          <w:szCs w:val="28"/>
-        </w:rPr>
-        <w:t>NPM /</w:t>
-      </w:r>
-      <w:r>
-        <w:t xml:space="preserve"> </w:t>
-      </w:r>
-      <w:r>
-        <w:rPr>
-          <w:sz w:val="28"/>
-          <w:szCs w:val="28"/>
-        </w:rPr>
-        <w:t>YARN</w:t>
+      <w:proofErr w:type="spellStart"/>
+      <w:r>
+        <w:rPr>
+          <w:sz w:val="28"/>
+          <w:szCs w:val="28"/>
+        </w:rPr>
+        <w:t>Redux</w:t>
+      </w:r>
+      <w:proofErr w:type="spellEnd"/>
+      <w:r>
+        <w:rPr>
+          <w:sz w:val="28"/>
+          <w:szCs w:val="28"/>
+        </w:rPr>
+        <w:t xml:space="preserve"> (Saga, </w:t>
+      </w:r>
+      <w:proofErr w:type="spellStart"/>
+      <w:r>
+        <w:rPr>
+          <w:sz w:val="28"/>
+          <w:szCs w:val="28"/>
+        </w:rPr>
+        <w:t>Thunk</w:t>
+      </w:r>
+      <w:proofErr w:type="spellEnd"/>
+      <w:r>
+        <w:rPr>
+          <w:sz w:val="28"/>
+          <w:szCs w:val="28"/>
+        </w:rPr>
+        <w:t>)</w:t>
       </w:r>
     </w:p>
     <w:p>
@@ -4913,15 +4995,13 @@
           <w:szCs w:val="28"/>
         </w:rPr>
       </w:pPr>
-      <w:proofErr w:type="spellStart"/>
-      <w:r>
-        <w:rPr>
-          <w:sz w:val="28"/>
-          <w:szCs w:val="28"/>
-        </w:rPr>
-        <w:t>Webpack</w:t>
-      </w:r>
-      <w:proofErr w:type="spellEnd"/>
+      <w:r>
+        <w:rPr>
+          <w:sz w:val="28"/>
+          <w:szCs w:val="28"/>
+        </w:rPr>
+        <w:t>Router</w:t>
+      </w:r>
     </w:p>
     <w:p>
       <w:pPr>
@@ -4941,7 +5021,7 @@
           <w:sz w:val="28"/>
           <w:szCs w:val="28"/>
         </w:rPr>
-        <w:t>Babel</w:t>
+        <w:t>Jest (React – testing - library)</w:t>
       </w:r>
     </w:p>
     <w:p>
@@ -4962,7 +5042,17 @@
           <w:sz w:val="28"/>
           <w:szCs w:val="28"/>
         </w:rPr>
-        <w:t>Linter</w:t>
+        <w:t>NPM /</w:t>
+      </w:r>
+      <w:r>
+        <w:t xml:space="preserve"> </w:t>
+      </w:r>
+      <w:r>
+        <w:rPr>
+          <w:sz w:val="28"/>
+          <w:szCs w:val="28"/>
+        </w:rPr>
+        <w:t>YARN</w:t>
       </w:r>
     </w:p>
     <w:p>
@@ -4978,115 +5068,15 @@
           <w:szCs w:val="28"/>
         </w:rPr>
       </w:pPr>
-      <w:r>
-        <w:rPr>
-          <w:sz w:val="28"/>
-          <w:szCs w:val="28"/>
-        </w:rPr>
-        <w:t>Prettier</w:t>
-      </w:r>
-    </w:p>
-    <w:p>
-      <w:pPr>
-        <w:rPr>
-          <w:b/>
-          <w:bCs/>
-          <w:sz w:val="28"/>
-          <w:szCs w:val="28"/>
-        </w:rPr>
-      </w:pPr>
-    </w:p>
-    <w:p>
-      <w:pPr>
-        <w:spacing w:line="240" w:lineRule="auto"/>
-        <w:rPr>
-          <w:sz w:val="28"/>
-          <w:szCs w:val="28"/>
-        </w:rPr>
-      </w:pPr>
-      <w:r>
-        <w:rPr>
-          <w:b/>
-          <w:bCs/>
-          <w:sz w:val="28"/>
-          <w:szCs w:val="28"/>
-        </w:rPr>
-        <w:t>5</w:t>
-      </w:r>
-      <w:r>
-        <w:rPr>
-          <w:b/>
-          <w:bCs/>
-          <w:sz w:val="28"/>
-          <w:szCs w:val="28"/>
-        </w:rPr>
-        <w:t>.</w:t>
-      </w:r>
-      <w:r>
-        <w:rPr>
-          <w:b/>
-          <w:bCs/>
-          <w:sz w:val="28"/>
-          <w:szCs w:val="28"/>
-        </w:rPr>
-        <w:t>2</w:t>
-      </w:r>
-      <w:r>
-        <w:rPr>
-          <w:b/>
-          <w:bCs/>
-          <w:sz w:val="28"/>
-          <w:szCs w:val="28"/>
-        </w:rPr>
-        <w:t xml:space="preserve"> </w:t>
-      </w:r>
-      <w:r>
-        <w:rPr>
-          <w:b/>
-          <w:bCs/>
-          <w:sz w:val="28"/>
-          <w:szCs w:val="28"/>
-        </w:rPr>
-        <w:t>Non-functional Requirements</w:t>
-      </w:r>
-      <w:r>
-        <w:rPr>
-          <w:sz w:val="28"/>
-          <w:szCs w:val="28"/>
-        </w:rPr>
-        <w:t xml:space="preserve"> </w:t>
-      </w:r>
-    </w:p>
-    <w:p>
-      <w:pPr>
-        <w:spacing w:line="240" w:lineRule="auto"/>
-        <w:ind w:firstLine="360"/>
-        <w:rPr>
-          <w:sz w:val="28"/>
-          <w:szCs w:val="28"/>
-        </w:rPr>
-      </w:pPr>
-      <w:r>
-        <w:rPr>
-          <w:sz w:val="28"/>
-          <w:szCs w:val="28"/>
-        </w:rPr>
-        <w:t>N</w:t>
-      </w:r>
-      <w:r>
-        <w:rPr>
-          <w:sz w:val="28"/>
-          <w:szCs w:val="28"/>
-        </w:rPr>
-        <w:t>eed to implement</w:t>
-      </w:r>
-      <w:r>
-        <w:rPr>
-          <w:sz w:val="28"/>
-          <w:szCs w:val="28"/>
-        </w:rPr>
-        <w:t>:</w:t>
-      </w:r>
+      <w:proofErr w:type="spellStart"/>
+      <w:r>
+        <w:rPr>
+          <w:sz w:val="28"/>
+          <w:szCs w:val="28"/>
+        </w:rPr>
+        <w:t>Webpack</w:t>
+      </w:r>
+      <w:proofErr w:type="spellEnd"/>
     </w:p>
     <w:p>
       <w:pPr>
@@ -5106,7 +5096,7 @@
           <w:sz w:val="28"/>
           <w:szCs w:val="28"/>
         </w:rPr>
-        <w:t>Schedule</w:t>
+        <w:t>Babel</w:t>
       </w:r>
     </w:p>
     <w:p>
@@ -5127,7 +5117,7 @@
           <w:sz w:val="28"/>
           <w:szCs w:val="28"/>
         </w:rPr>
-        <w:t xml:space="preserve">Randomizer </w:t>
+        <w:t>Linter</w:t>
       </w:r>
     </w:p>
     <w:p>
@@ -5148,227 +5138,10 @@
           <w:sz w:val="28"/>
           <w:szCs w:val="28"/>
         </w:rPr>
-        <w:t xml:space="preserve">Photo Gallery </w:t>
-      </w:r>
-    </w:p>
-    <w:p>
-      <w:pPr>
-        <w:pStyle w:val="a3"/>
-        <w:numPr>
-          <w:ilvl w:val="0"/>
-          <w:numId w:val="21"/>
-        </w:numPr>
-        <w:spacing w:after="160" w:line="240" w:lineRule="auto"/>
-        <w:rPr>
-          <w:sz w:val="28"/>
-          <w:szCs w:val="28"/>
-        </w:rPr>
-      </w:pPr>
-      <w:r>
-        <w:rPr>
-          <w:sz w:val="28"/>
-          <w:szCs w:val="28"/>
-        </w:rPr>
-        <w:t>Chat</w:t>
-      </w:r>
-    </w:p>
-    <w:p>
-      <w:pPr>
-        <w:pStyle w:val="a3"/>
-        <w:numPr>
-          <w:ilvl w:val="0"/>
-          <w:numId w:val="21"/>
-        </w:numPr>
-        <w:spacing w:after="160" w:line="240" w:lineRule="auto"/>
-        <w:rPr>
-          <w:sz w:val="28"/>
-          <w:szCs w:val="28"/>
-        </w:rPr>
-      </w:pPr>
-      <w:r>
-        <w:rPr>
-          <w:sz w:val="28"/>
-          <w:szCs w:val="28"/>
-        </w:rPr>
-        <w:t>Search</w:t>
-      </w:r>
-    </w:p>
-    <w:p>
-      <w:pPr>
-        <w:pStyle w:val="a3"/>
-        <w:numPr>
-          <w:ilvl w:val="0"/>
-          <w:numId w:val="21"/>
-        </w:numPr>
-        <w:spacing w:after="160" w:line="240" w:lineRule="auto"/>
-        <w:rPr>
-          <w:sz w:val="28"/>
-          <w:szCs w:val="28"/>
-        </w:rPr>
-      </w:pPr>
-      <w:r>
-        <w:rPr>
-          <w:sz w:val="28"/>
-          <w:szCs w:val="28"/>
-        </w:rPr>
-        <w:t>Authorization system</w:t>
-      </w:r>
-    </w:p>
-    <w:p>
-      <w:pPr>
-        <w:ind w:left="360"/>
-        <w:rPr>
-          <w:sz w:val="28"/>
-          <w:szCs w:val="28"/>
-        </w:rPr>
-      </w:pPr>
-    </w:p>
-    <w:p>
-      <w:pPr>
-        <w:spacing w:line="240" w:lineRule="auto"/>
-        <w:rPr>
-          <w:sz w:val="28"/>
-          <w:szCs w:val="28"/>
-        </w:rPr>
-      </w:pPr>
-      <w:r>
-        <w:rPr>
-          <w:sz w:val="28"/>
-          <w:szCs w:val="28"/>
-        </w:rPr>
-        <w:t>The important information is:</w:t>
-      </w:r>
-    </w:p>
-    <w:p>
-      <w:pPr>
-        <w:pStyle w:val="a3"/>
-        <w:numPr>
-          <w:ilvl w:val="0"/>
-          <w:numId w:val="22"/>
-        </w:numPr>
-        <w:spacing w:line="240" w:lineRule="auto"/>
-        <w:ind w:left="709" w:hanging="283"/>
-        <w:jc w:val="both"/>
-        <w:rPr>
-          <w:sz w:val="28"/>
-          <w:szCs w:val="28"/>
-        </w:rPr>
-      </w:pPr>
-      <w:r>
-        <w:rPr>
-          <w:sz w:val="28"/>
-          <w:szCs w:val="28"/>
-        </w:rPr>
-        <w:t>go to content should be 2 - 3 clicks;</w:t>
-      </w:r>
-    </w:p>
-    <w:p>
-      <w:pPr>
-        <w:pStyle w:val="a3"/>
-        <w:numPr>
-          <w:ilvl w:val="0"/>
-          <w:numId w:val="22"/>
-        </w:numPr>
-        <w:spacing w:line="240" w:lineRule="auto"/>
-        <w:ind w:left="709" w:hanging="283"/>
-        <w:jc w:val="both"/>
-        <w:rPr>
-          <w:sz w:val="28"/>
-          <w:szCs w:val="28"/>
-        </w:rPr>
-      </w:pPr>
-      <w:r>
-        <w:rPr>
-          <w:sz w:val="28"/>
-          <w:szCs w:val="28"/>
-        </w:rPr>
-        <w:t>The application will work on any operating system. The server will be any;</w:t>
-      </w:r>
-    </w:p>
-    <w:p>
-      <w:pPr>
-        <w:pStyle w:val="a3"/>
-        <w:numPr>
-          <w:ilvl w:val="0"/>
-          <w:numId w:val="22"/>
-        </w:numPr>
-        <w:spacing w:line="240" w:lineRule="auto"/>
-        <w:ind w:left="709" w:hanging="283"/>
-        <w:jc w:val="both"/>
-        <w:rPr>
-          <w:sz w:val="28"/>
-          <w:szCs w:val="28"/>
-        </w:rPr>
-      </w:pPr>
-      <w:r>
-        <w:rPr>
-          <w:sz w:val="28"/>
-          <w:szCs w:val="28"/>
-        </w:rPr>
-        <w:t xml:space="preserve">There is currently no database. </w:t>
-      </w:r>
-      <w:proofErr w:type="spellStart"/>
-      <w:r>
-        <w:rPr>
-          <w:sz w:val="28"/>
-          <w:szCs w:val="28"/>
-        </w:rPr>
-        <w:t>Redux</w:t>
-      </w:r>
-      <w:proofErr w:type="spellEnd"/>
-      <w:r>
-        <w:rPr>
-          <w:sz w:val="28"/>
-          <w:szCs w:val="28"/>
-        </w:rPr>
-        <w:t xml:space="preserve"> used to store state;</w:t>
-      </w:r>
-    </w:p>
-    <w:p>
-      <w:pPr>
-        <w:pStyle w:val="a3"/>
-        <w:numPr>
-          <w:ilvl w:val="0"/>
-          <w:numId w:val="22"/>
-        </w:numPr>
-        <w:spacing w:line="240" w:lineRule="auto"/>
-        <w:ind w:left="709" w:hanging="283"/>
-        <w:jc w:val="both"/>
-        <w:rPr>
-          <w:sz w:val="28"/>
-          <w:szCs w:val="28"/>
-        </w:rPr>
-      </w:pPr>
-      <w:r>
-        <w:rPr>
-          <w:sz w:val="28"/>
-          <w:szCs w:val="28"/>
-        </w:rPr>
-        <w:t>All users will be within the same time zone as the one in which the server is located;</w:t>
-      </w:r>
-    </w:p>
-    <w:p>
-      <w:pPr>
-        <w:pStyle w:val="a3"/>
-        <w:numPr>
-          <w:ilvl w:val="0"/>
-          <w:numId w:val="22"/>
-        </w:numPr>
-        <w:spacing w:line="240" w:lineRule="auto"/>
-        <w:ind w:left="709" w:hanging="283"/>
-        <w:jc w:val="both"/>
-        <w:rPr>
-          <w:sz w:val="28"/>
-          <w:szCs w:val="28"/>
-        </w:rPr>
-      </w:pPr>
-      <w:r>
-        <w:rPr>
-          <w:sz w:val="28"/>
-          <w:szCs w:val="28"/>
-        </w:rPr>
-        <w:t>The application is available at any time.</w:t>
-      </w:r>
+        <w:t>Prettier</w:t>
+      </w:r>
+      <w:bookmarkStart w:id="1" w:name="_GoBack"/>
+      <w:bookmarkEnd w:id="1"/>
     </w:p>
     <w:p>
       <w:pPr>
@@ -5414,8 +5187,6 @@
         </w:rPr>
         <w:t>Layout design</w:t>
       </w:r>
-      <w:bookmarkStart w:id="1" w:name="_GoBack"/>
-      <w:bookmarkEnd w:id="1"/>
     </w:p>
     <w:p>
       <w:pPr>
@@ -5660,16 +5431,7 @@
           <w:sz w:val="32"/>
           <w:szCs w:val="32"/>
         </w:rPr>
-        <w:t xml:space="preserve">Figure </w:t>
-      </w:r>
-      <w:r>
-        <w:rPr>
-          <w:b/>
-          <w:color w:val="00000A"/>
-          <w:sz w:val="32"/>
-          <w:szCs w:val="32"/>
-        </w:rPr>
-        <w:t>2</w:t>
+        <w:t>Figure 2</w:t>
       </w:r>
       <w:r>
         <w:rPr>
@@ -5800,7 +5562,7 @@
           <w:sz w:val="32"/>
           <w:szCs w:val="32"/>
         </w:rPr>
-        <w:t xml:space="preserve">Figure </w:t>
+        <w:t>Figure 3</w:t>
       </w:r>
       <w:r>
         <w:rPr>
@@ -5809,7 +5571,7 @@
           <w:sz w:val="32"/>
           <w:szCs w:val="32"/>
         </w:rPr>
-        <w:t>3</w:t>
+        <w:t xml:space="preserve"> </w:t>
       </w:r>
       <w:r>
         <w:rPr>
@@ -5818,25 +5580,7 @@
           <w:sz w:val="32"/>
           <w:szCs w:val="32"/>
         </w:rPr>
-        <w:t xml:space="preserve"> </w:t>
-      </w:r>
-      <w:r>
-        <w:rPr>
-          <w:b/>
-          <w:color w:val="00000A"/>
-          <w:sz w:val="32"/>
-          <w:szCs w:val="32"/>
-        </w:rPr>
-        <w:t>Page of tools</w:t>
-      </w:r>
-      <w:r>
-        <w:rPr>
-          <w:b/>
-          <w:color w:val="00000A"/>
-          <w:sz w:val="32"/>
-          <w:szCs w:val="32"/>
-        </w:rPr>
-        <w:t xml:space="preserve"> with opened submenu</w:t>
+        <w:t>Page of tools with opened submenu</w:t>
       </w:r>
     </w:p>
     <w:p>
@@ -5955,7 +5699,7 @@
           <w:sz w:val="32"/>
           <w:szCs w:val="32"/>
         </w:rPr>
-        <w:t xml:space="preserve">Figure </w:t>
+        <w:t>Figure 4</w:t>
       </w:r>
       <w:r>
         <w:rPr>
@@ -5964,7 +5708,7 @@
           <w:sz w:val="32"/>
           <w:szCs w:val="32"/>
         </w:rPr>
-        <w:t>4</w:t>
+        <w:t xml:space="preserve"> </w:t>
       </w:r>
       <w:r>
         <w:rPr>
@@ -5973,34 +5717,7 @@
           <w:sz w:val="32"/>
           <w:szCs w:val="32"/>
         </w:rPr>
-        <w:t xml:space="preserve"> </w:t>
-      </w:r>
-      <w:r>
-        <w:rPr>
-          <w:b/>
-          <w:color w:val="00000A"/>
-          <w:sz w:val="32"/>
-          <w:szCs w:val="32"/>
-        </w:rPr>
-        <w:t xml:space="preserve">Page of tools with opened </w:t>
-      </w:r>
-      <w:r>
-        <w:rPr>
-          <w:b/>
-          <w:color w:val="00000A"/>
-          <w:sz w:val="32"/>
-          <w:szCs w:val="32"/>
-        </w:rPr>
-        <w:t xml:space="preserve">second </w:t>
-      </w:r>
-      <w:r>
-        <w:rPr>
-          <w:b/>
-          <w:color w:val="00000A"/>
-          <w:sz w:val="32"/>
-          <w:szCs w:val="32"/>
-        </w:rPr>
-        <w:t>submenu</w:t>
+        <w:t>Page of tools with opened second submenu</w:t>
       </w:r>
     </w:p>
     <w:sectPr>

</xml_diff>

<commit_message>
auth and profile together <3
</commit_message>
<xml_diff>
--- a/docs/VAS/Vision and Scope.docx
+++ b/docs/VAS/Vision and Scope.docx
@@ -1168,7 +1168,7 @@
           <w:b/>
           <w:u w:val="single"/>
         </w:rPr>
-        <w:t>Functional and Non-functional Requirements</w:t>
+        <w:t>Non-functional Requirements</w:t>
       </w:r>
       <w:r>
         <w:rPr>
@@ -1212,7 +1212,7 @@
           <w:color w:val="00000A"/>
           <w:u w:val="single"/>
         </w:rPr>
-        <w:t>5.1</w:t>
+        <w:t>6</w:t>
       </w:r>
       <w:r>
         <w:rPr>
@@ -1226,7 +1226,7 @@
           <w:b/>
           <w:u w:val="single"/>
         </w:rPr>
-        <w:t>Functional Requirements</w:t>
+        <w:t>Stack of technologies</w:t>
       </w:r>
       <w:r>
         <w:rPr>
@@ -1240,7 +1240,7 @@
           <w:b/>
           <w:u w:val="single"/>
         </w:rPr>
-        <w:t>9</w:t>
+        <w:t>10</w:t>
       </w:r>
     </w:p>
     <w:p>
@@ -1261,44 +1261,41 @@
         <w:ind w:left="284" w:right="569"/>
         <w:rPr>
           <w:b/>
-          <w:u w:val="single"/>
-        </w:rPr>
-      </w:pPr>
-      <w:r>
-        <w:rPr>
-          <w:b/>
           <w:color w:val="00000A"/>
           <w:u w:val="single"/>
         </w:rPr>
-        <w:t>5.2</w:t>
-      </w:r>
-      <w:r>
-        <w:rPr>
-          <w:b/>
+      </w:pPr>
+      <w:r>
+        <w:rPr>
+          <w:b/>
+          <w:color w:val="00000A"/>
           <w:u w:val="single"/>
         </w:rPr>
+        <w:t xml:space="preserve">Attachment A. </w:t>
+      </w:r>
+      <w:r>
+        <w:rPr>
+          <w:b/>
+          <w:color w:val="00000A"/>
+          <w:u w:val="single"/>
+        </w:rPr>
+        <w:t>Layout design</w:t>
+      </w:r>
+      <w:r>
+        <w:rPr>
+          <w:b/>
+          <w:color w:val="00000A"/>
+          <w:u w:val="single"/>
+        </w:rPr>
         <w:tab/>
       </w:r>
       <w:r>
         <w:rPr>
           <w:b/>
+          <w:color w:val="00000A"/>
           <w:u w:val="single"/>
         </w:rPr>
-        <w:t>Non-functional Requirements</w:t>
-      </w:r>
-      <w:r>
-        <w:rPr>
-          <w:b/>
-          <w:u w:val="single"/>
-        </w:rPr>
-        <w:tab/>
-      </w:r>
-      <w:r>
-        <w:rPr>
-          <w:b/>
-          <w:u w:val="single"/>
-        </w:rPr>
-        <w:t>9</w:t>
+        <w:t>11</w:t>
       </w:r>
     </w:p>
     <w:p>
@@ -1320,55 +1317,6 @@
         <w:rPr>
           <w:b/>
           <w:u w:val="single"/>
-        </w:rPr>
-      </w:pPr>
-      <w:r>
-        <w:rPr>
-          <w:b/>
-          <w:color w:val="00000A"/>
-          <w:u w:val="single"/>
-        </w:rPr>
-        <w:t xml:space="preserve">Attachment A. </w:t>
-      </w:r>
-      <w:r>
-        <w:rPr>
-          <w:b/>
-          <w:color w:val="00000A"/>
-          <w:u w:val="single"/>
-        </w:rPr>
-        <w:t>Layout design</w:t>
-      </w:r>
-      <w:r>
-        <w:rPr>
-          <w:b/>
-          <w:color w:val="00000A"/>
-          <w:u w:val="single"/>
-        </w:rPr>
-        <w:tab/>
-      </w:r>
-    </w:p>
-    <w:p>
-      <w:pPr>
-        <w:pStyle w:val="1"/>
-        <w:numPr>
-          <w:ilvl w:val="0"/>
-          <w:numId w:val="0"/>
-        </w:numPr>
-        <w:pBdr>
-          <w:top w:val="nil"/>
-          <w:left w:val="nil"/>
-          <w:bottom w:val="nil"/>
-          <w:right w:val="nil"/>
-          <w:between w:val="nil"/>
-        </w:pBdr>
-        <w:tabs>
-          <w:tab w:val="left" w:pos="397"/>
-        </w:tabs>
-        <w:ind w:left="432" w:hanging="432"/>
-        <w:rPr>
-          <w:bCs/>
-          <w:sz w:val="28"/>
-          <w:szCs w:val="28"/>
         </w:rPr>
       </w:pPr>
       <w:r>
@@ -2784,7 +2732,6 @@
           <w:szCs w:val="28"/>
         </w:rPr>
       </w:pPr>
-      <w:proofErr w:type="gramStart"/>
       <w:r>
         <w:rPr>
           <w:b/>
@@ -2799,24 +2746,7 @@
           <w:sz w:val="28"/>
           <w:szCs w:val="28"/>
         </w:rPr>
-        <w:t xml:space="preserve"> </w:t>
-      </w:r>
-      <w:r>
-        <w:rPr>
-          <w:b/>
-          <w:sz w:val="28"/>
-          <w:szCs w:val="28"/>
-        </w:rPr>
-        <w:t>Document</w:t>
-      </w:r>
-      <w:proofErr w:type="gramEnd"/>
-      <w:r>
-        <w:rPr>
-          <w:b/>
-          <w:sz w:val="28"/>
-          <w:szCs w:val="28"/>
-        </w:rPr>
-        <w:t xml:space="preserve"> purpose</w:t>
+        <w:t>Document purpose</w:t>
       </w:r>
     </w:p>
     <w:p>
@@ -2979,7 +2909,6 @@
           <w:szCs w:val="28"/>
         </w:rPr>
       </w:pPr>
-      <w:proofErr w:type="gramStart"/>
       <w:r>
         <w:rPr>
           <w:b/>
@@ -2994,16 +2923,15 @@
           <w:sz w:val="28"/>
           <w:szCs w:val="28"/>
         </w:rPr>
-        <w:t>.1  Scope</w:t>
-      </w:r>
-      <w:proofErr w:type="gramEnd"/>
-      <w:r>
-        <w:rPr>
-          <w:b/>
-          <w:sz w:val="28"/>
-          <w:szCs w:val="28"/>
-        </w:rPr>
-        <w:t xml:space="preserve"> of Initial Release </w:t>
+        <w:t xml:space="preserve">.1 </w:t>
+      </w:r>
+      <w:r>
+        <w:rPr>
+          <w:b/>
+          <w:sz w:val="28"/>
+          <w:szCs w:val="28"/>
+        </w:rPr>
+        <w:t xml:space="preserve">Scope of Initial Release </w:t>
       </w:r>
     </w:p>
     <w:p>
@@ -3401,6 +3329,14 @@
           <w:sz w:val="28"/>
           <w:szCs w:val="28"/>
         </w:rPr>
+        <w:t xml:space="preserve"> </w:t>
+      </w:r>
+      <w:r>
+        <w:rPr>
+          <w:b/>
+          <w:sz w:val="28"/>
+          <w:szCs w:val="28"/>
+        </w:rPr>
         <w:t>Limitations and Exclusions</w:t>
       </w:r>
     </w:p>
@@ -3930,6 +3866,7 @@
       <w:pPr>
         <w:spacing w:after="200" w:line="276" w:lineRule="auto"/>
         <w:rPr>
+          <w:b/>
           <w:sz w:val="28"/>
           <w:szCs w:val="28"/>
         </w:rPr>
@@ -3941,51 +3878,28 @@
         </w:rPr>
         <w:br w:type="page"/>
       </w:r>
-    </w:p>
-    <w:p>
-      <w:pPr>
-        <w:pStyle w:val="1"/>
-        <w:numPr>
-          <w:ilvl w:val="0"/>
-          <w:numId w:val="0"/>
-        </w:numPr>
-        <w:pBdr>
-          <w:top w:val="nil"/>
-          <w:left w:val="nil"/>
-          <w:bottom w:val="nil"/>
-          <w:right w:val="nil"/>
-          <w:between w:val="nil"/>
-        </w:pBdr>
-        <w:tabs>
-          <w:tab w:val="left" w:pos="397"/>
-        </w:tabs>
-        <w:ind w:left="432" w:hanging="432"/>
-        <w:rPr>
-          <w:b w:val="0"/>
+      <w:r>
+        <w:rPr>
+          <w:b/>
           <w:color w:val="000000" w:themeColor="text1"/>
           <w:sz w:val="40"/>
           <w:szCs w:val="40"/>
         </w:rPr>
-      </w:pPr>
-      <w:r>
-        <w:rPr>
+        <w:lastRenderedPageBreak/>
+        <w:t>4</w:t>
+      </w:r>
+      <w:r>
+        <w:rPr>
+          <w:b/>
           <w:color w:val="000000" w:themeColor="text1"/>
           <w:sz w:val="40"/>
           <w:szCs w:val="40"/>
         </w:rPr>
-        <w:lastRenderedPageBreak/>
-        <w:t>4</w:t>
-      </w:r>
-      <w:r>
-        <w:rPr>
-          <w:color w:val="000000" w:themeColor="text1"/>
-          <w:sz w:val="40"/>
-          <w:szCs w:val="40"/>
-        </w:rPr>
         <w:t xml:space="preserve">. </w:t>
       </w:r>
       <w:r>
         <w:rPr>
+          <w:b/>
           <w:color w:val="000000" w:themeColor="text1"/>
           <w:sz w:val="40"/>
           <w:szCs w:val="40"/>
@@ -4655,110 +4569,251 @@
       <w:pPr>
         <w:spacing w:after="200" w:line="276" w:lineRule="auto"/>
         <w:rPr>
+          <w:b/>
+          <w:bCs/>
+          <w:sz w:val="40"/>
+          <w:szCs w:val="40"/>
+        </w:rPr>
+      </w:pPr>
+      <w:r>
+        <w:rPr>
           <w:color w:val="000000" w:themeColor="text1"/>
           <w:sz w:val="28"/>
           <w:szCs w:val="28"/>
           <w:shd w:val="clear" w:color="auto" w:fill="FFFFFF"/>
         </w:rPr>
-      </w:pPr>
-      <w:r>
-        <w:rPr>
-          <w:color w:val="000000" w:themeColor="text1"/>
-          <w:sz w:val="28"/>
-          <w:szCs w:val="28"/>
-          <w:shd w:val="clear" w:color="auto" w:fill="FFFFFF"/>
-        </w:rPr>
         <w:br w:type="page"/>
       </w:r>
-    </w:p>
-    <w:p>
-      <w:pPr>
-        <w:pStyle w:val="1"/>
-        <w:numPr>
-          <w:ilvl w:val="0"/>
-          <w:numId w:val="0"/>
-        </w:numPr>
-        <w:pBdr>
-          <w:top w:val="nil"/>
-          <w:left w:val="nil"/>
-          <w:bottom w:val="nil"/>
-          <w:right w:val="nil"/>
-          <w:between w:val="nil"/>
-        </w:pBdr>
-        <w:tabs>
-          <w:tab w:val="left" w:pos="397"/>
-        </w:tabs>
-        <w:ind w:left="432" w:hanging="432"/>
-        <w:rPr>
-          <w:bCs/>
-          <w:sz w:val="28"/>
-          <w:szCs w:val="28"/>
-        </w:rPr>
-      </w:pPr>
-      <w:r>
-        <w:rPr>
+      <w:r>
+        <w:rPr>
+          <w:b/>
           <w:color w:val="000000" w:themeColor="text1"/>
           <w:sz w:val="40"/>
           <w:szCs w:val="40"/>
         </w:rPr>
         <w:lastRenderedPageBreak/>
-        <w:t>5</w:t>
-      </w:r>
-      <w:r>
-        <w:rPr>
+        <w:t xml:space="preserve">5. </w:t>
+      </w:r>
+      <w:r>
+        <w:rPr>
+          <w:b/>
+          <w:bCs/>
+          <w:sz w:val="40"/>
+          <w:szCs w:val="40"/>
+        </w:rPr>
+        <w:t>Non-functional Requirements</w:t>
+      </w:r>
+    </w:p>
+    <w:p>
+      <w:pPr>
+        <w:pStyle w:val="a3"/>
+        <w:spacing w:line="240" w:lineRule="auto"/>
+        <w:ind w:left="0"/>
+        <w:jc w:val="both"/>
+        <w:rPr>
+          <w:sz w:val="28"/>
+          <w:szCs w:val="28"/>
+        </w:rPr>
+      </w:pPr>
+      <w:r>
+        <w:rPr>
+          <w:sz w:val="28"/>
+          <w:szCs w:val="28"/>
+        </w:rPr>
+        <w:t>- G</w:t>
+      </w:r>
+      <w:r>
+        <w:rPr>
+          <w:sz w:val="28"/>
+          <w:szCs w:val="28"/>
+        </w:rPr>
+        <w:t>o to content should be 2 - 3 clicks;</w:t>
+      </w:r>
+    </w:p>
+    <w:p>
+      <w:pPr>
+        <w:pStyle w:val="a3"/>
+        <w:spacing w:line="240" w:lineRule="auto"/>
+        <w:ind w:left="0"/>
+        <w:jc w:val="both"/>
+        <w:rPr>
+          <w:sz w:val="28"/>
+          <w:szCs w:val="28"/>
+        </w:rPr>
+      </w:pPr>
+      <w:r>
+        <w:rPr>
+          <w:sz w:val="28"/>
+          <w:szCs w:val="28"/>
+        </w:rPr>
+        <w:t xml:space="preserve">- </w:t>
+      </w:r>
+      <w:r>
+        <w:rPr>
+          <w:sz w:val="28"/>
+          <w:szCs w:val="28"/>
+        </w:rPr>
+        <w:t>The application will work on any operating system. The server will be any;</w:t>
+      </w:r>
+    </w:p>
+    <w:p>
+      <w:pPr>
+        <w:pStyle w:val="a3"/>
+        <w:spacing w:line="240" w:lineRule="auto"/>
+        <w:ind w:left="0"/>
+        <w:jc w:val="both"/>
+        <w:rPr>
+          <w:sz w:val="28"/>
+          <w:szCs w:val="28"/>
+        </w:rPr>
+      </w:pPr>
+      <w:r>
+        <w:rPr>
+          <w:sz w:val="28"/>
+          <w:szCs w:val="28"/>
+        </w:rPr>
+        <w:t xml:space="preserve">- </w:t>
+      </w:r>
+      <w:r>
+        <w:rPr>
+          <w:sz w:val="28"/>
+          <w:szCs w:val="28"/>
+        </w:rPr>
+        <w:t xml:space="preserve">There is currently no database. </w:t>
+      </w:r>
+      <w:proofErr w:type="spellStart"/>
+      <w:r>
+        <w:rPr>
+          <w:sz w:val="28"/>
+          <w:szCs w:val="28"/>
+        </w:rPr>
+        <w:t>Redux</w:t>
+      </w:r>
+      <w:proofErr w:type="spellEnd"/>
+      <w:r>
+        <w:rPr>
+          <w:sz w:val="28"/>
+          <w:szCs w:val="28"/>
+        </w:rPr>
+        <w:t xml:space="preserve"> used to store state;</w:t>
+      </w:r>
+    </w:p>
+    <w:p>
+      <w:pPr>
+        <w:pStyle w:val="a3"/>
+        <w:spacing w:line="240" w:lineRule="auto"/>
+        <w:ind w:left="0"/>
+        <w:jc w:val="both"/>
+        <w:rPr>
+          <w:sz w:val="28"/>
+          <w:szCs w:val="28"/>
+        </w:rPr>
+      </w:pPr>
+      <w:r>
+        <w:rPr>
+          <w:sz w:val="28"/>
+          <w:szCs w:val="28"/>
+        </w:rPr>
+        <w:t xml:space="preserve">- </w:t>
+      </w:r>
+      <w:r>
+        <w:rPr>
+          <w:sz w:val="28"/>
+          <w:szCs w:val="28"/>
+        </w:rPr>
+        <w:t>All users will be within the same time zone as the one in which the server is located;</w:t>
+      </w:r>
+    </w:p>
+    <w:p>
+      <w:pPr>
+        <w:pStyle w:val="a3"/>
+        <w:spacing w:line="240" w:lineRule="auto"/>
+        <w:ind w:left="0"/>
+        <w:jc w:val="both"/>
+        <w:rPr>
+          <w:sz w:val="28"/>
+          <w:szCs w:val="28"/>
+        </w:rPr>
+      </w:pPr>
+      <w:r>
+        <w:rPr>
+          <w:sz w:val="28"/>
+          <w:szCs w:val="28"/>
+        </w:rPr>
+        <w:t xml:space="preserve">- </w:t>
+      </w:r>
+      <w:r>
+        <w:rPr>
+          <w:sz w:val="28"/>
+          <w:szCs w:val="28"/>
+        </w:rPr>
+        <w:t>The application is available at any time.</w:t>
+      </w:r>
+    </w:p>
+    <w:p>
+      <w:pPr>
+        <w:spacing w:after="200" w:line="276" w:lineRule="auto"/>
+        <w:rPr>
+          <w:b/>
+          <w:color w:val="000000" w:themeColor="text1"/>
+          <w:sz w:val="28"/>
+          <w:szCs w:val="28"/>
+          <w:shd w:val="clear" w:color="auto" w:fill="FFFFFF"/>
+        </w:rPr>
+      </w:pPr>
+      <w:r>
+        <w:rPr>
+          <w:sz w:val="28"/>
+          <w:szCs w:val="28"/>
+        </w:rPr>
+        <w:br w:type="page"/>
+      </w:r>
+      <w:r>
+        <w:rPr>
+          <w:b/>
           <w:color w:val="000000" w:themeColor="text1"/>
           <w:sz w:val="40"/>
           <w:szCs w:val="40"/>
         </w:rPr>
-        <w:t xml:space="preserve">. </w:t>
-      </w:r>
-      <w:r>
-        <w:rPr>
-          <w:bCs/>
+        <w:lastRenderedPageBreak/>
+        <w:t>6</w:t>
+      </w:r>
+      <w:r>
+        <w:rPr>
+          <w:b/>
+          <w:color w:val="000000" w:themeColor="text1"/>
           <w:sz w:val="40"/>
           <w:szCs w:val="40"/>
         </w:rPr>
-        <w:t>Functional and Non-functional Requirements</w:t>
-      </w:r>
-    </w:p>
-    <w:p/>
-    <w:p>
-      <w:pPr>
-        <w:spacing w:line="240" w:lineRule="auto"/>
-        <w:rPr>
-          <w:b/>
-          <w:bCs/>
-          <w:sz w:val="28"/>
-          <w:szCs w:val="28"/>
-        </w:rPr>
-      </w:pPr>
-      <w:r>
-        <w:rPr>
-          <w:b/>
-          <w:bCs/>
-          <w:sz w:val="28"/>
-          <w:szCs w:val="28"/>
-        </w:rPr>
-        <w:t>5</w:t>
-      </w:r>
-      <w:r>
-        <w:rPr>
-          <w:b/>
-          <w:bCs/>
-          <w:sz w:val="28"/>
-          <w:szCs w:val="28"/>
-        </w:rPr>
-        <w:t xml:space="preserve">.1 </w:t>
-      </w:r>
-      <w:r>
-        <w:rPr>
-          <w:b/>
-          <w:bCs/>
-          <w:sz w:val="28"/>
-          <w:szCs w:val="28"/>
-        </w:rPr>
-        <w:t>Functional Requirements</w:t>
-      </w:r>
+        <w:t xml:space="preserve">. </w:t>
+      </w:r>
+      <w:r>
+        <w:rPr>
+          <w:b/>
+          <w:color w:val="000000" w:themeColor="text1"/>
+          <w:sz w:val="40"/>
+          <w:szCs w:val="40"/>
+        </w:rPr>
+        <w:t>Stack</w:t>
+      </w:r>
+      <w:r>
+        <w:rPr>
+          <w:b/>
+          <w:color w:val="000000" w:themeColor="text1"/>
+          <w:sz w:val="40"/>
+          <w:szCs w:val="40"/>
+        </w:rPr>
+        <w:t xml:space="preserve"> of technologies</w:t>
+      </w:r>
+    </w:p>
+    <w:p>
+      <w:pPr>
+        <w:spacing w:after="200" w:line="276" w:lineRule="auto"/>
+        <w:rPr>
+          <w:sz w:val="28"/>
+          <w:szCs w:val="28"/>
+        </w:rPr>
+      </w:pPr>
     </w:p>
     <w:p>
       <w:pPr>
@@ -4778,7 +4833,7 @@
           <w:sz w:val="28"/>
           <w:szCs w:val="28"/>
         </w:rPr>
-        <w:t>HTML5 (BEM)</w:t>
+        <w:t>HTML5</w:t>
       </w:r>
     </w:p>
     <w:p>
@@ -4801,6 +4856,13 @@
         </w:rPr>
         <w:t>CSS3</w:t>
       </w:r>
+      <w:r>
+        <w:rPr>
+          <w:sz w:val="28"/>
+          <w:szCs w:val="28"/>
+        </w:rPr>
+        <w:t xml:space="preserve"> (styled - components)</w:t>
+      </w:r>
     </w:p>
     <w:p>
       <w:pPr>
@@ -4815,15 +4877,13 @@
           <w:szCs w:val="28"/>
         </w:rPr>
       </w:pPr>
-      <w:proofErr w:type="spellStart"/>
-      <w:r>
-        <w:rPr>
-          <w:sz w:val="28"/>
-          <w:szCs w:val="28"/>
-        </w:rPr>
-        <w:t>TypeScript</w:t>
-      </w:r>
-      <w:proofErr w:type="spellEnd"/>
+      <w:r>
+        <w:rPr>
+          <w:sz w:val="28"/>
+          <w:szCs w:val="28"/>
+        </w:rPr>
+        <w:t>Material - UI</w:t>
+      </w:r>
     </w:p>
     <w:p>
       <w:pPr>
@@ -4838,13 +4898,15 @@
           <w:szCs w:val="28"/>
         </w:rPr>
       </w:pPr>
-      <w:r>
-        <w:rPr>
-          <w:sz w:val="28"/>
-          <w:szCs w:val="28"/>
-        </w:rPr>
-        <w:t>React (Hooks, Router)</w:t>
-      </w:r>
+      <w:proofErr w:type="spellStart"/>
+      <w:r>
+        <w:rPr>
+          <w:sz w:val="28"/>
+          <w:szCs w:val="28"/>
+        </w:rPr>
+        <w:t>TypeScript</w:t>
+      </w:r>
+      <w:proofErr w:type="spellEnd"/>
     </w:p>
     <w:p>
       <w:pPr>
@@ -4859,15 +4921,20 @@
           <w:szCs w:val="28"/>
         </w:rPr>
       </w:pPr>
-      <w:proofErr w:type="spellStart"/>
-      <w:r>
-        <w:rPr>
-          <w:sz w:val="28"/>
-          <w:szCs w:val="28"/>
-        </w:rPr>
-        <w:t>Redux</w:t>
-      </w:r>
-      <w:proofErr w:type="spellEnd"/>
+      <w:r>
+        <w:rPr>
+          <w:sz w:val="28"/>
+          <w:szCs w:val="28"/>
+        </w:rPr>
+        <w:t>React (Hooks</w:t>
+      </w:r>
+      <w:r>
+        <w:rPr>
+          <w:sz w:val="28"/>
+          <w:szCs w:val="28"/>
+        </w:rPr>
+        <w:t>)</w:t>
+      </w:r>
     </w:p>
     <w:p>
       <w:pPr>
@@ -4882,22 +4949,37 @@
           <w:szCs w:val="28"/>
         </w:rPr>
       </w:pPr>
-      <w:r>
-        <w:rPr>
-          <w:sz w:val="28"/>
-          <w:szCs w:val="28"/>
-        </w:rPr>
-        <w:t>NPM /</w:t>
-      </w:r>
-      <w:r>
-        <w:t xml:space="preserve"> </w:t>
-      </w:r>
-      <w:r>
-        <w:rPr>
-          <w:sz w:val="28"/>
-          <w:szCs w:val="28"/>
-        </w:rPr>
-        <w:t>YARN</w:t>
+      <w:proofErr w:type="spellStart"/>
+      <w:r>
+        <w:rPr>
+          <w:sz w:val="28"/>
+          <w:szCs w:val="28"/>
+        </w:rPr>
+        <w:t>Redux</w:t>
+      </w:r>
+      <w:proofErr w:type="spellEnd"/>
+      <w:r>
+        <w:rPr>
+          <w:sz w:val="28"/>
+          <w:szCs w:val="28"/>
+        </w:rPr>
+        <w:t xml:space="preserve"> (Saga, </w:t>
+      </w:r>
+      <w:proofErr w:type="spellStart"/>
+      <w:r>
+        <w:rPr>
+          <w:sz w:val="28"/>
+          <w:szCs w:val="28"/>
+        </w:rPr>
+        <w:t>Thunk</w:t>
+      </w:r>
+      <w:proofErr w:type="spellEnd"/>
+      <w:r>
+        <w:rPr>
+          <w:sz w:val="28"/>
+          <w:szCs w:val="28"/>
+        </w:rPr>
+        <w:t>)</w:t>
       </w:r>
     </w:p>
     <w:p>
@@ -4913,15 +4995,13 @@
           <w:szCs w:val="28"/>
         </w:rPr>
       </w:pPr>
-      <w:proofErr w:type="spellStart"/>
-      <w:r>
-        <w:rPr>
-          <w:sz w:val="28"/>
-          <w:szCs w:val="28"/>
-        </w:rPr>
-        <w:t>Webpack</w:t>
-      </w:r>
-      <w:proofErr w:type="spellEnd"/>
+      <w:r>
+        <w:rPr>
+          <w:sz w:val="28"/>
+          <w:szCs w:val="28"/>
+        </w:rPr>
+        <w:t>Router</w:t>
+      </w:r>
     </w:p>
     <w:p>
       <w:pPr>
@@ -4941,7 +5021,7 @@
           <w:sz w:val="28"/>
           <w:szCs w:val="28"/>
         </w:rPr>
-        <w:t>Babel</w:t>
+        <w:t>Jest (React – testing - library)</w:t>
       </w:r>
     </w:p>
     <w:p>
@@ -4962,7 +5042,17 @@
           <w:sz w:val="28"/>
           <w:szCs w:val="28"/>
         </w:rPr>
-        <w:t>Linter</w:t>
+        <w:t>NPM /</w:t>
+      </w:r>
+      <w:r>
+        <w:t xml:space="preserve"> </w:t>
+      </w:r>
+      <w:r>
+        <w:rPr>
+          <w:sz w:val="28"/>
+          <w:szCs w:val="28"/>
+        </w:rPr>
+        <w:t>YARN</w:t>
       </w:r>
     </w:p>
     <w:p>
@@ -4978,115 +5068,15 @@
           <w:szCs w:val="28"/>
         </w:rPr>
       </w:pPr>
-      <w:r>
-        <w:rPr>
-          <w:sz w:val="28"/>
-          <w:szCs w:val="28"/>
-        </w:rPr>
-        <w:t>Prettier</w:t>
-      </w:r>
-    </w:p>
-    <w:p>
-      <w:pPr>
-        <w:rPr>
-          <w:b/>
-          <w:bCs/>
-          <w:sz w:val="28"/>
-          <w:szCs w:val="28"/>
-        </w:rPr>
-      </w:pPr>
-    </w:p>
-    <w:p>
-      <w:pPr>
-        <w:spacing w:line="240" w:lineRule="auto"/>
-        <w:rPr>
-          <w:sz w:val="28"/>
-          <w:szCs w:val="28"/>
-        </w:rPr>
-      </w:pPr>
-      <w:r>
-        <w:rPr>
-          <w:b/>
-          <w:bCs/>
-          <w:sz w:val="28"/>
-          <w:szCs w:val="28"/>
-        </w:rPr>
-        <w:t>5</w:t>
-      </w:r>
-      <w:r>
-        <w:rPr>
-          <w:b/>
-          <w:bCs/>
-          <w:sz w:val="28"/>
-          <w:szCs w:val="28"/>
-        </w:rPr>
-        <w:t>.</w:t>
-      </w:r>
-      <w:r>
-        <w:rPr>
-          <w:b/>
-          <w:bCs/>
-          <w:sz w:val="28"/>
-          <w:szCs w:val="28"/>
-        </w:rPr>
-        <w:t>2</w:t>
-      </w:r>
-      <w:r>
-        <w:rPr>
-          <w:b/>
-          <w:bCs/>
-          <w:sz w:val="28"/>
-          <w:szCs w:val="28"/>
-        </w:rPr>
-        <w:t xml:space="preserve"> </w:t>
-      </w:r>
-      <w:r>
-        <w:rPr>
-          <w:b/>
-          <w:bCs/>
-          <w:sz w:val="28"/>
-          <w:szCs w:val="28"/>
-        </w:rPr>
-        <w:t>Non-functional Requirements</w:t>
-      </w:r>
-      <w:r>
-        <w:rPr>
-          <w:sz w:val="28"/>
-          <w:szCs w:val="28"/>
-        </w:rPr>
-        <w:t xml:space="preserve"> </w:t>
-      </w:r>
-    </w:p>
-    <w:p>
-      <w:pPr>
-        <w:spacing w:line="240" w:lineRule="auto"/>
-        <w:ind w:firstLine="360"/>
-        <w:rPr>
-          <w:sz w:val="28"/>
-          <w:szCs w:val="28"/>
-        </w:rPr>
-      </w:pPr>
-      <w:r>
-        <w:rPr>
-          <w:sz w:val="28"/>
-          <w:szCs w:val="28"/>
-        </w:rPr>
-        <w:t>N</w:t>
-      </w:r>
-      <w:r>
-        <w:rPr>
-          <w:sz w:val="28"/>
-          <w:szCs w:val="28"/>
-        </w:rPr>
-        <w:t>eed to implement</w:t>
-      </w:r>
-      <w:r>
-        <w:rPr>
-          <w:sz w:val="28"/>
-          <w:szCs w:val="28"/>
-        </w:rPr>
-        <w:t>:</w:t>
-      </w:r>
+      <w:proofErr w:type="spellStart"/>
+      <w:r>
+        <w:rPr>
+          <w:sz w:val="28"/>
+          <w:szCs w:val="28"/>
+        </w:rPr>
+        <w:t>Webpack</w:t>
+      </w:r>
+      <w:proofErr w:type="spellEnd"/>
     </w:p>
     <w:p>
       <w:pPr>
@@ -5106,7 +5096,7 @@
           <w:sz w:val="28"/>
           <w:szCs w:val="28"/>
         </w:rPr>
-        <w:t>Schedule</w:t>
+        <w:t>Babel</w:t>
       </w:r>
     </w:p>
     <w:p>
@@ -5127,7 +5117,7 @@
           <w:sz w:val="28"/>
           <w:szCs w:val="28"/>
         </w:rPr>
-        <w:t xml:space="preserve">Randomizer </w:t>
+        <w:t>Linter</w:t>
       </w:r>
     </w:p>
     <w:p>
@@ -5148,227 +5138,10 @@
           <w:sz w:val="28"/>
           <w:szCs w:val="28"/>
         </w:rPr>
-        <w:t xml:space="preserve">Photo Gallery </w:t>
-      </w:r>
-    </w:p>
-    <w:p>
-      <w:pPr>
-        <w:pStyle w:val="a3"/>
-        <w:numPr>
-          <w:ilvl w:val="0"/>
-          <w:numId w:val="21"/>
-        </w:numPr>
-        <w:spacing w:after="160" w:line="240" w:lineRule="auto"/>
-        <w:rPr>
-          <w:sz w:val="28"/>
-          <w:szCs w:val="28"/>
-        </w:rPr>
-      </w:pPr>
-      <w:r>
-        <w:rPr>
-          <w:sz w:val="28"/>
-          <w:szCs w:val="28"/>
-        </w:rPr>
-        <w:t>Chat</w:t>
-      </w:r>
-    </w:p>
-    <w:p>
-      <w:pPr>
-        <w:pStyle w:val="a3"/>
-        <w:numPr>
-          <w:ilvl w:val="0"/>
-          <w:numId w:val="21"/>
-        </w:numPr>
-        <w:spacing w:after="160" w:line="240" w:lineRule="auto"/>
-        <w:rPr>
-          <w:sz w:val="28"/>
-          <w:szCs w:val="28"/>
-        </w:rPr>
-      </w:pPr>
-      <w:r>
-        <w:rPr>
-          <w:sz w:val="28"/>
-          <w:szCs w:val="28"/>
-        </w:rPr>
-        <w:t>Search</w:t>
-      </w:r>
-    </w:p>
-    <w:p>
-      <w:pPr>
-        <w:pStyle w:val="a3"/>
-        <w:numPr>
-          <w:ilvl w:val="0"/>
-          <w:numId w:val="21"/>
-        </w:numPr>
-        <w:spacing w:after="160" w:line="240" w:lineRule="auto"/>
-        <w:rPr>
-          <w:sz w:val="28"/>
-          <w:szCs w:val="28"/>
-        </w:rPr>
-      </w:pPr>
-      <w:r>
-        <w:rPr>
-          <w:sz w:val="28"/>
-          <w:szCs w:val="28"/>
-        </w:rPr>
-        <w:t>Authorization system</w:t>
-      </w:r>
-    </w:p>
-    <w:p>
-      <w:pPr>
-        <w:ind w:left="360"/>
-        <w:rPr>
-          <w:sz w:val="28"/>
-          <w:szCs w:val="28"/>
-        </w:rPr>
-      </w:pPr>
-    </w:p>
-    <w:p>
-      <w:pPr>
-        <w:spacing w:line="240" w:lineRule="auto"/>
-        <w:rPr>
-          <w:sz w:val="28"/>
-          <w:szCs w:val="28"/>
-        </w:rPr>
-      </w:pPr>
-      <w:r>
-        <w:rPr>
-          <w:sz w:val="28"/>
-          <w:szCs w:val="28"/>
-        </w:rPr>
-        <w:t>The important information is:</w:t>
-      </w:r>
-    </w:p>
-    <w:p>
-      <w:pPr>
-        <w:pStyle w:val="a3"/>
-        <w:numPr>
-          <w:ilvl w:val="0"/>
-          <w:numId w:val="22"/>
-        </w:numPr>
-        <w:spacing w:line="240" w:lineRule="auto"/>
-        <w:ind w:left="709" w:hanging="283"/>
-        <w:jc w:val="both"/>
-        <w:rPr>
-          <w:sz w:val="28"/>
-          <w:szCs w:val="28"/>
-        </w:rPr>
-      </w:pPr>
-      <w:r>
-        <w:rPr>
-          <w:sz w:val="28"/>
-          <w:szCs w:val="28"/>
-        </w:rPr>
-        <w:t>go to content should be 2 - 3 clicks;</w:t>
-      </w:r>
-    </w:p>
-    <w:p>
-      <w:pPr>
-        <w:pStyle w:val="a3"/>
-        <w:numPr>
-          <w:ilvl w:val="0"/>
-          <w:numId w:val="22"/>
-        </w:numPr>
-        <w:spacing w:line="240" w:lineRule="auto"/>
-        <w:ind w:left="709" w:hanging="283"/>
-        <w:jc w:val="both"/>
-        <w:rPr>
-          <w:sz w:val="28"/>
-          <w:szCs w:val="28"/>
-        </w:rPr>
-      </w:pPr>
-      <w:r>
-        <w:rPr>
-          <w:sz w:val="28"/>
-          <w:szCs w:val="28"/>
-        </w:rPr>
-        <w:t>The application will work on any operating system. The server will be any;</w:t>
-      </w:r>
-    </w:p>
-    <w:p>
-      <w:pPr>
-        <w:pStyle w:val="a3"/>
-        <w:numPr>
-          <w:ilvl w:val="0"/>
-          <w:numId w:val="22"/>
-        </w:numPr>
-        <w:spacing w:line="240" w:lineRule="auto"/>
-        <w:ind w:left="709" w:hanging="283"/>
-        <w:jc w:val="both"/>
-        <w:rPr>
-          <w:sz w:val="28"/>
-          <w:szCs w:val="28"/>
-        </w:rPr>
-      </w:pPr>
-      <w:r>
-        <w:rPr>
-          <w:sz w:val="28"/>
-          <w:szCs w:val="28"/>
-        </w:rPr>
-        <w:t xml:space="preserve">There is currently no database. </w:t>
-      </w:r>
-      <w:proofErr w:type="spellStart"/>
-      <w:r>
-        <w:rPr>
-          <w:sz w:val="28"/>
-          <w:szCs w:val="28"/>
-        </w:rPr>
-        <w:t>Redux</w:t>
-      </w:r>
-      <w:proofErr w:type="spellEnd"/>
-      <w:r>
-        <w:rPr>
-          <w:sz w:val="28"/>
-          <w:szCs w:val="28"/>
-        </w:rPr>
-        <w:t xml:space="preserve"> used to store state;</w:t>
-      </w:r>
-    </w:p>
-    <w:p>
-      <w:pPr>
-        <w:pStyle w:val="a3"/>
-        <w:numPr>
-          <w:ilvl w:val="0"/>
-          <w:numId w:val="22"/>
-        </w:numPr>
-        <w:spacing w:line="240" w:lineRule="auto"/>
-        <w:ind w:left="709" w:hanging="283"/>
-        <w:jc w:val="both"/>
-        <w:rPr>
-          <w:sz w:val="28"/>
-          <w:szCs w:val="28"/>
-        </w:rPr>
-      </w:pPr>
-      <w:r>
-        <w:rPr>
-          <w:sz w:val="28"/>
-          <w:szCs w:val="28"/>
-        </w:rPr>
-        <w:t>All users will be within the same time zone as the one in which the server is located;</w:t>
-      </w:r>
-    </w:p>
-    <w:p>
-      <w:pPr>
-        <w:pStyle w:val="a3"/>
-        <w:numPr>
-          <w:ilvl w:val="0"/>
-          <w:numId w:val="22"/>
-        </w:numPr>
-        <w:spacing w:line="240" w:lineRule="auto"/>
-        <w:ind w:left="709" w:hanging="283"/>
-        <w:jc w:val="both"/>
-        <w:rPr>
-          <w:sz w:val="28"/>
-          <w:szCs w:val="28"/>
-        </w:rPr>
-      </w:pPr>
-      <w:r>
-        <w:rPr>
-          <w:sz w:val="28"/>
-          <w:szCs w:val="28"/>
-        </w:rPr>
-        <w:t>The application is available at any time.</w:t>
-      </w:r>
+        <w:t>Prettier</w:t>
+      </w:r>
+      <w:bookmarkStart w:id="1" w:name="_GoBack"/>
+      <w:bookmarkEnd w:id="1"/>
     </w:p>
     <w:p>
       <w:pPr>
@@ -5414,8 +5187,6 @@
         </w:rPr>
         <w:t>Layout design</w:t>
       </w:r>
-      <w:bookmarkStart w:id="1" w:name="_GoBack"/>
-      <w:bookmarkEnd w:id="1"/>
     </w:p>
     <w:p>
       <w:pPr>
@@ -5660,16 +5431,7 @@
           <w:sz w:val="32"/>
           <w:szCs w:val="32"/>
         </w:rPr>
-        <w:t xml:space="preserve">Figure </w:t>
-      </w:r>
-      <w:r>
-        <w:rPr>
-          <w:b/>
-          <w:color w:val="00000A"/>
-          <w:sz w:val="32"/>
-          <w:szCs w:val="32"/>
-        </w:rPr>
-        <w:t>2</w:t>
+        <w:t>Figure 2</w:t>
       </w:r>
       <w:r>
         <w:rPr>
@@ -5800,7 +5562,7 @@
           <w:sz w:val="32"/>
           <w:szCs w:val="32"/>
         </w:rPr>
-        <w:t xml:space="preserve">Figure </w:t>
+        <w:t>Figure 3</w:t>
       </w:r>
       <w:r>
         <w:rPr>
@@ -5809,7 +5571,7 @@
           <w:sz w:val="32"/>
           <w:szCs w:val="32"/>
         </w:rPr>
-        <w:t>3</w:t>
+        <w:t xml:space="preserve"> </w:t>
       </w:r>
       <w:r>
         <w:rPr>
@@ -5818,25 +5580,7 @@
           <w:sz w:val="32"/>
           <w:szCs w:val="32"/>
         </w:rPr>
-        <w:t xml:space="preserve"> </w:t>
-      </w:r>
-      <w:r>
-        <w:rPr>
-          <w:b/>
-          <w:color w:val="00000A"/>
-          <w:sz w:val="32"/>
-          <w:szCs w:val="32"/>
-        </w:rPr>
-        <w:t>Page of tools</w:t>
-      </w:r>
-      <w:r>
-        <w:rPr>
-          <w:b/>
-          <w:color w:val="00000A"/>
-          <w:sz w:val="32"/>
-          <w:szCs w:val="32"/>
-        </w:rPr>
-        <w:t xml:space="preserve"> with opened submenu</w:t>
+        <w:t>Page of tools with opened submenu</w:t>
       </w:r>
     </w:p>
     <w:p>
@@ -5955,7 +5699,7 @@
           <w:sz w:val="32"/>
           <w:szCs w:val="32"/>
         </w:rPr>
-        <w:t xml:space="preserve">Figure </w:t>
+        <w:t>Figure 4</w:t>
       </w:r>
       <w:r>
         <w:rPr>
@@ -5964,7 +5708,7 @@
           <w:sz w:val="32"/>
           <w:szCs w:val="32"/>
         </w:rPr>
-        <w:t>4</w:t>
+        <w:t xml:space="preserve"> </w:t>
       </w:r>
       <w:r>
         <w:rPr>
@@ -5973,34 +5717,7 @@
           <w:sz w:val="32"/>
           <w:szCs w:val="32"/>
         </w:rPr>
-        <w:t xml:space="preserve"> </w:t>
-      </w:r>
-      <w:r>
-        <w:rPr>
-          <w:b/>
-          <w:color w:val="00000A"/>
-          <w:sz w:val="32"/>
-          <w:szCs w:val="32"/>
-        </w:rPr>
-        <w:t xml:space="preserve">Page of tools with opened </w:t>
-      </w:r>
-      <w:r>
-        <w:rPr>
-          <w:b/>
-          <w:color w:val="00000A"/>
-          <w:sz w:val="32"/>
-          <w:szCs w:val="32"/>
-        </w:rPr>
-        <w:t xml:space="preserve">second </w:t>
-      </w:r>
-      <w:r>
-        <w:rPr>
-          <w:b/>
-          <w:color w:val="00000A"/>
-          <w:sz w:val="32"/>
-          <w:szCs w:val="32"/>
-        </w:rPr>
-        <w:t>submenu</w:t>
+        <w:t>Page of tools with opened second submenu</w:t>
       </w:r>
     </w:p>
     <w:sectPr>

</xml_diff>